<commit_message>
Updated document with the extra work
</commit_message>
<xml_diff>
--- a/ChildAlertSystem/ProjectDocuments/ECE574_final_project (2).docx
+++ b/ChildAlertSystem/ProjectDocuments/ECE574_final_project (2).docx
@@ -3926,12 +3926,7 @@
         <w:jc w:val="both"/>
       </w:pPr>
       <w:r>
-        <w:t xml:space="preserve">Modern vehicles are engineering wonders, containing more than 50 pounds of copper wire [2], increasingly </w:t>
-      </w:r>
-      <w:bookmarkStart w:id="1" w:name="_GoBack"/>
-      <w:bookmarkEnd w:id="1"/>
-      <w:r>
-        <w:t>sophisticated microprocessors, and safety systems that were unimaginable just ten years ago.</w:t>
+        <w:t>Modern vehicles are engineering wonders, containing more than 50 pounds of copper wire [2], increasingly sophisticated microprocessors, and safety systems that were unimaginable just ten years ago.</w:t>
       </w:r>
       <w:r>
         <w:t xml:space="preserve"> </w:t>
@@ -3997,7 +3992,7 @@
           <w:rFonts w:eastAsia="SimSun"/>
         </w:rPr>
       </w:pPr>
-      <w:bookmarkStart w:id="2" w:name="_Toc26124790"/>
+      <w:bookmarkStart w:id="1" w:name="_Toc26124790"/>
       <w:r>
         <w:rPr>
           <w:rFonts w:eastAsia="SimSun"/>
@@ -4015,101 +4010,101 @@
           <w:rFonts w:eastAsia="SimSun"/>
         </w:rPr>
         <w:t>t</w:t>
+      </w:r>
+      <w:bookmarkEnd w:id="1"/>
+    </w:p>
+    <w:p>
+      <w:pPr>
+        <w:ind w:firstLine="720"/>
+        <w:jc w:val="both"/>
+      </w:pPr>
+      <w:r>
+        <w:t>Currently, solutions to this problem do exist.  However, these solutions are often not ideal</w:t>
+      </w:r>
+      <w:r>
+        <w:t xml:space="preserve"> [</w:t>
+      </w:r>
+      <w:r>
+        <w:t>4</w:t>
+      </w:r>
+      <w:r>
+        <w:t>]</w:t>
+      </w:r>
+      <w:r>
+        <w:t>.</w:t>
+      </w:r>
+      <w:r>
+        <w:t xml:space="preserve"> </w:t>
+      </w:r>
+      <w:r>
+        <w:t xml:space="preserve">Multiple companies make what are essentially modified baby monitors that use a video camera and connect to your phone, then send an alert if the driver walks too far from the car. </w:t>
+      </w:r>
+      <w:r>
+        <w:t>Several apps also exist to alert the user</w:t>
+      </w:r>
+      <w:r>
+        <w:t xml:space="preserve"> </w:t>
+      </w:r>
+      <w:r>
+        <w:t>[</w:t>
+      </w:r>
+      <w:r>
+        <w:t>5</w:t>
+      </w:r>
+      <w:r>
+        <w:t>].  Unfortunately, most of these solutions require the user to consciously enable something when they get into the car.</w:t>
+      </w:r>
+      <w:r>
+        <w:t xml:space="preserve"> </w:t>
+      </w:r>
+      <w:r>
+        <w:t xml:space="preserve">This greatly diminishes the usefulness of the system, as people can forget to turn them on, connect their phone, etc.  </w:t>
+      </w:r>
+      <w:r>
+        <w:t xml:space="preserve">If people never forgot things, there would be no need for a child monitoring system in the first place.  </w:t>
+      </w:r>
+      <w:r>
+        <w:t>CYBEX makes a child’s car seat that can also alert a parent’s phone if the child is left alone, but it is extremely expensive.</w:t>
+      </w:r>
+      <w:r>
+        <w:t xml:space="preserve">  This seems like the best solution currently available, albeit an expensive one.</w:t>
+      </w:r>
+    </w:p>
+    <w:p>
+      <w:pPr>
+        <w:pStyle w:val="Heading1"/>
+        <w:jc w:val="both"/>
+        <w:rPr>
+          <w:rFonts w:eastAsia="SimSun"/>
+        </w:rPr>
+      </w:pPr>
+      <w:bookmarkStart w:id="2" w:name="_Toc26124791"/>
+      <w:r>
+        <w:rPr>
+          <w:rFonts w:eastAsia="SimSun"/>
+        </w:rPr>
+        <w:t>Software Engineering</w:t>
       </w:r>
       <w:bookmarkEnd w:id="2"/>
     </w:p>
     <w:p>
       <w:pPr>
-        <w:ind w:firstLine="720"/>
-        <w:jc w:val="both"/>
-      </w:pPr>
-      <w:r>
-        <w:t>Currently, solutions to this problem do exist.  However, these solutions are often not ideal</w:t>
-      </w:r>
-      <w:r>
-        <w:t xml:space="preserve"> [</w:t>
-      </w:r>
-      <w:r>
-        <w:t>4</w:t>
-      </w:r>
-      <w:r>
-        <w:t>]</w:t>
-      </w:r>
-      <w:r>
-        <w:t>.</w:t>
-      </w:r>
-      <w:r>
-        <w:t xml:space="preserve"> </w:t>
-      </w:r>
-      <w:r>
-        <w:t xml:space="preserve">Multiple companies make what are essentially modified baby monitors that use a video camera and connect to your phone, then send an alert if the driver walks too far from the car. </w:t>
-      </w:r>
-      <w:r>
-        <w:t>Several apps also exist to alert the user</w:t>
-      </w:r>
-      <w:r>
-        <w:t xml:space="preserve"> </w:t>
-      </w:r>
-      <w:r>
-        <w:t>[</w:t>
-      </w:r>
-      <w:r>
-        <w:t>5</w:t>
-      </w:r>
-      <w:r>
-        <w:t>].  Unfortunately, most of these solutions require the user to consciously enable something when they get into the car.</w:t>
-      </w:r>
-      <w:r>
-        <w:t xml:space="preserve"> </w:t>
-      </w:r>
-      <w:r>
-        <w:t xml:space="preserve">This greatly diminishes the usefulness of the system, as people can forget to turn them on, connect their phone, etc.  </w:t>
-      </w:r>
-      <w:r>
-        <w:t xml:space="preserve">If people never forgot things, there would be no need for a child monitoring system in the first place.  </w:t>
-      </w:r>
-      <w:r>
-        <w:t>CYBEX makes a child’s car seat that can also alert a parent’s phone if the child is left alone, but it is extremely expensive.</w:t>
-      </w:r>
-      <w:r>
-        <w:t xml:space="preserve">  This seems like the best solution currently available, albeit an expensive one.</w:t>
-      </w:r>
-    </w:p>
-    <w:p>
-      <w:pPr>
-        <w:pStyle w:val="Heading1"/>
-        <w:jc w:val="both"/>
-        <w:rPr>
-          <w:rFonts w:eastAsia="SimSun"/>
-        </w:rPr>
-      </w:pPr>
-      <w:bookmarkStart w:id="3" w:name="_Toc26124791"/>
-      <w:r>
-        <w:rPr>
-          <w:rFonts w:eastAsia="SimSun"/>
-        </w:rPr>
-        <w:t>Software Engineering</w:t>
-      </w:r>
-      <w:bookmarkEnd w:id="3"/>
-    </w:p>
-    <w:p>
-      <w:pPr>
         <w:pStyle w:val="Heading2"/>
         <w:jc w:val="both"/>
         <w:rPr>
           <w:rFonts w:eastAsia="SimSun"/>
         </w:rPr>
       </w:pPr>
-      <w:bookmarkStart w:id="4" w:name="_Ref25790976"/>
-      <w:bookmarkStart w:id="5" w:name="_Toc26124792"/>
+      <w:bookmarkStart w:id="3" w:name="_Ref25790976"/>
+      <w:bookmarkStart w:id="4" w:name="_Toc26124792"/>
       <w:r>
         <w:rPr>
           <w:rFonts w:eastAsia="SimSun"/>
         </w:rPr>
         <w:t>Requirements</w:t>
       </w:r>
+      <w:bookmarkEnd w:id="3"/>
       <w:bookmarkEnd w:id="4"/>
-      <w:bookmarkEnd w:id="5"/>
     </w:p>
     <w:p>
       <w:pPr>
@@ -4585,7 +4580,7 @@
           <w:rFonts w:eastAsia="SimSun"/>
         </w:rPr>
       </w:pPr>
-      <w:bookmarkStart w:id="6" w:name="_Toc26124793"/>
+      <w:bookmarkStart w:id="5" w:name="_Toc26124793"/>
       <w:r>
         <w:rPr>
           <w:rFonts w:eastAsia="SimSun"/>
@@ -4657,7 +4652,7 @@
         </w:rPr>
         <w:t>Design Methodology</w:t>
       </w:r>
-      <w:bookmarkEnd w:id="6"/>
+      <w:bookmarkEnd w:id="5"/>
     </w:p>
     <w:p>
       <w:pPr>
@@ -4699,11 +4694,11 @@
       <w:pPr>
         <w:pStyle w:val="Heading3"/>
       </w:pPr>
-      <w:bookmarkStart w:id="7" w:name="_Toc26124794"/>
+      <w:bookmarkStart w:id="6" w:name="_Toc26124794"/>
       <w:r>
         <w:t>Requirements Phase</w:t>
       </w:r>
-      <w:bookmarkEnd w:id="7"/>
+      <w:bookmarkEnd w:id="6"/>
     </w:p>
     <w:p>
       <w:pPr>
@@ -4880,7 +4875,7 @@
       <w:pPr>
         <w:pStyle w:val="Caption"/>
       </w:pPr>
-      <w:bookmarkStart w:id="8" w:name="_Ref25791377"/>
+      <w:bookmarkStart w:id="7" w:name="_Ref25791377"/>
       <w:r>
         <w:t xml:space="preserve">Figure </w:t>
       </w:r>
@@ -4892,7 +4887,7 @@
           <w:t>1</w:t>
         </w:r>
       </w:fldSimple>
-      <w:bookmarkEnd w:id="8"/>
+      <w:bookmarkEnd w:id="7"/>
       <w:r>
         <w:t>:  System Block Diagram</w:t>
       </w:r>
@@ -4961,14 +4956,14 @@
           <w:rFonts w:eastAsia="SimSun"/>
         </w:rPr>
       </w:pPr>
-      <w:bookmarkStart w:id="9" w:name="_Toc26124795"/>
+      <w:bookmarkStart w:id="8" w:name="_Toc26124795"/>
       <w:r>
         <w:rPr>
           <w:rFonts w:eastAsia="SimSun"/>
         </w:rPr>
         <w:t>Design, Implementation, and Subsystem Testing</w:t>
       </w:r>
-      <w:bookmarkEnd w:id="9"/>
+      <w:bookmarkEnd w:id="8"/>
     </w:p>
     <w:p>
       <w:pPr>
@@ -6667,7 +6662,7 @@
       <w:pPr>
         <w:pStyle w:val="Caption"/>
       </w:pPr>
-      <w:bookmarkStart w:id="10" w:name="_Ref25792320"/>
+      <w:bookmarkStart w:id="9" w:name="_Ref25792320"/>
       <w:r>
         <w:t xml:space="preserve">Figure </w:t>
       </w:r>
@@ -6679,7 +6674,7 @@
           <w:t>2</w:t>
         </w:r>
       </w:fldSimple>
-      <w:bookmarkEnd w:id="10"/>
+      <w:bookmarkEnd w:id="9"/>
       <w:r>
         <w:t>:  ERD for the System</w:t>
       </w:r>
@@ -6950,7 +6945,7 @@
       <w:pPr>
         <w:pStyle w:val="Caption"/>
       </w:pPr>
-      <w:bookmarkStart w:id="11" w:name="_Ref26001718"/>
+      <w:bookmarkStart w:id="10" w:name="_Ref26001718"/>
       <w:r>
         <w:t xml:space="preserve">Figure </w:t>
       </w:r>
@@ -6962,7 +6957,7 @@
           <w:t>3</w:t>
         </w:r>
       </w:fldSimple>
-      <w:bookmarkEnd w:id="11"/>
+      <w:bookmarkEnd w:id="10"/>
       <w:r>
         <w:t>: Level 0 Data Flow Diagram</w:t>
       </w:r>
@@ -7637,7 +7632,7 @@
       <w:pPr>
         <w:pStyle w:val="Caption"/>
       </w:pPr>
-      <w:bookmarkStart w:id="12" w:name="_Ref26001727"/>
+      <w:bookmarkStart w:id="11" w:name="_Ref26001727"/>
       <w:r>
         <w:t xml:space="preserve">Figure </w:t>
       </w:r>
@@ -7649,7 +7644,7 @@
           <w:t>4</w:t>
         </w:r>
       </w:fldSimple>
-      <w:bookmarkEnd w:id="12"/>
+      <w:bookmarkEnd w:id="11"/>
       <w:r>
         <w:t>: Level 1 Data Flow Diagram</w:t>
       </w:r>
@@ -7659,12 +7654,12 @@
       <w:pPr>
         <w:pStyle w:val="Heading3"/>
       </w:pPr>
-      <w:bookmarkStart w:id="13" w:name="_Toc26124796"/>
+      <w:bookmarkStart w:id="12" w:name="_Toc26124796"/>
       <w:r>
         <w:lastRenderedPageBreak/>
         <w:t>Integration and System Testing</w:t>
       </w:r>
-      <w:bookmarkEnd w:id="13"/>
+      <w:bookmarkEnd w:id="12"/>
     </w:p>
     <w:p>
       <w:pPr>
@@ -7695,16 +7690,16 @@
           <w:rFonts w:eastAsia="SimSun"/>
         </w:rPr>
       </w:pPr>
-      <w:bookmarkStart w:id="14" w:name="_Ref25793301"/>
-      <w:bookmarkStart w:id="15" w:name="_Toc26124797"/>
+      <w:bookmarkStart w:id="13" w:name="_Ref25793301"/>
+      <w:bookmarkStart w:id="14" w:name="_Toc26124797"/>
       <w:r>
         <w:rPr>
           <w:rFonts w:eastAsia="SimSun"/>
         </w:rPr>
         <w:t>Design</w:t>
       </w:r>
+      <w:bookmarkEnd w:id="13"/>
       <w:bookmarkEnd w:id="14"/>
-      <w:bookmarkEnd w:id="15"/>
     </w:p>
     <w:p>
       <w:pPr>
@@ -7713,16 +7708,16 @@
           <w:rFonts w:eastAsia="SimSun"/>
         </w:rPr>
       </w:pPr>
-      <w:bookmarkStart w:id="16" w:name="_Ref25791573"/>
-      <w:bookmarkStart w:id="17" w:name="_Toc26124798"/>
+      <w:bookmarkStart w:id="15" w:name="_Ref25791573"/>
+      <w:bookmarkStart w:id="16" w:name="_Toc26124798"/>
       <w:r>
         <w:rPr>
           <w:rFonts w:eastAsia="SimSun"/>
         </w:rPr>
         <w:t>Firmware Design</w:t>
       </w:r>
+      <w:bookmarkEnd w:id="15"/>
       <w:bookmarkEnd w:id="16"/>
-      <w:bookmarkEnd w:id="17"/>
     </w:p>
     <w:p>
       <w:pPr>
@@ -9404,8 +9399,8 @@
       <w:pPr>
         <w:pStyle w:val="Caption"/>
       </w:pPr>
-      <w:bookmarkStart w:id="18" w:name="_Ref25411692"/>
-      <w:bookmarkStart w:id="19" w:name="_Ref25411686"/>
+      <w:bookmarkStart w:id="17" w:name="_Ref25411692"/>
+      <w:bookmarkStart w:id="18" w:name="_Ref25411686"/>
       <w:r>
         <w:t xml:space="preserve">Figure </w:t>
       </w:r>
@@ -9417,21 +9412,21 @@
           <w:t>5</w:t>
         </w:r>
       </w:fldSimple>
+      <w:bookmarkEnd w:id="17"/>
+      <w:r>
+        <w:t>: Firmware Flow Chart</w:t>
+      </w:r>
       <w:bookmarkEnd w:id="18"/>
-      <w:r>
-        <w:t>: Firmware Flow Chart</w:t>
-      </w:r>
-      <w:bookmarkEnd w:id="19"/>
     </w:p>
     <w:p>
       <w:pPr>
         <w:pStyle w:val="Heading3"/>
       </w:pPr>
-      <w:bookmarkStart w:id="20" w:name="_Toc26124799"/>
+      <w:bookmarkStart w:id="19" w:name="_Toc26124799"/>
       <w:r>
         <w:t>Software Design</w:t>
       </w:r>
-      <w:bookmarkEnd w:id="20"/>
+      <w:bookmarkEnd w:id="19"/>
     </w:p>
     <w:p>
       <w:pPr>
@@ -10526,8 +10521,8 @@
       <w:pPr>
         <w:pStyle w:val="Caption"/>
       </w:pPr>
-      <w:bookmarkStart w:id="21" w:name="_Ref25797643"/>
-      <w:bookmarkStart w:id="22" w:name="_Ref25797638"/>
+      <w:bookmarkStart w:id="20" w:name="_Ref25797643"/>
+      <w:bookmarkStart w:id="21" w:name="_Ref25797638"/>
       <w:r>
         <w:t xml:space="preserve">Figure </w:t>
       </w:r>
@@ -10539,11 +10534,11 @@
           <w:t>6</w:t>
         </w:r>
       </w:fldSimple>
+      <w:bookmarkEnd w:id="20"/>
+      <w:r>
+        <w:t>:  Backend Software Flow Chart</w:t>
+      </w:r>
       <w:bookmarkEnd w:id="21"/>
-      <w:r>
-        <w:t>:  Backend Software Flow Chart</w:t>
-      </w:r>
-      <w:bookmarkEnd w:id="22"/>
     </w:p>
     <w:p>
       <w:pPr>
@@ -10553,31 +10548,150 @@
           <w:rFonts w:eastAsia="SimSun"/>
         </w:rPr>
       </w:pPr>
-      <w:bookmarkStart w:id="23" w:name="_Ref25791633"/>
-      <w:bookmarkStart w:id="24" w:name="_Toc26124800"/>
+      <w:bookmarkStart w:id="22" w:name="_Ref25791633"/>
+      <w:bookmarkStart w:id="23" w:name="_Toc26124800"/>
       <w:r>
         <w:rPr>
           <w:rFonts w:eastAsia="SimSun"/>
         </w:rPr>
         <w:t>Hardware Selection</w:t>
       </w:r>
+      <w:bookmarkEnd w:id="22"/>
       <w:bookmarkEnd w:id="23"/>
+    </w:p>
+    <w:p>
+      <w:pPr>
+        <w:pStyle w:val="Heading2"/>
+        <w:jc w:val="both"/>
+        <w:rPr>
+          <w:rFonts w:eastAsia="SimSun"/>
+        </w:rPr>
+      </w:pPr>
+      <w:bookmarkStart w:id="24" w:name="_Toc26124801"/>
+      <w:r>
+        <w:rPr>
+          <w:rFonts w:eastAsia="SimSun"/>
+        </w:rPr>
+        <w:t>Microprocessor</w:t>
+      </w:r>
       <w:bookmarkEnd w:id="24"/>
     </w:p>
     <w:p>
       <w:pPr>
+        <w:pStyle w:val="BodyText"/>
+        <w:rPr>
+          <w:lang w:val="en-US"/>
+        </w:rPr>
+      </w:pPr>
+      <w:r>
+        <w:rPr>
+          <w:lang w:val="en-US"/>
+        </w:rPr>
+        <w:t xml:space="preserve">During hardware selection several types of microprocessors were examined, including PIC processors, a Raspberry Pi, and Arduino. Ultimately an Arduino Nano 33 </w:t>
+      </w:r>
+      <w:proofErr w:type="spellStart"/>
+      <w:r>
+        <w:rPr>
+          <w:lang w:val="en-US"/>
+        </w:rPr>
+        <w:t>IoT</w:t>
+      </w:r>
+      <w:proofErr w:type="spellEnd"/>
+      <w:r>
+        <w:rPr>
+          <w:lang w:val="en-US"/>
+        </w:rPr>
+        <w:t xml:space="preserve"> was selected for several reasons. First, it is significantly easier to work with than the PIC, especially </w:t>
+      </w:r>
+      <w:r>
+        <w:rPr>
+          <w:lang w:val="en-US"/>
+        </w:rPr>
+        <w:t>because</w:t>
+      </w:r>
+      <w:r>
+        <w:rPr>
+          <w:lang w:val="en-US"/>
+        </w:rPr>
+        <w:t xml:space="preserve"> a Wi</w:t>
+      </w:r>
+      <w:r>
+        <w:rPr>
+          <w:lang w:val="en-US"/>
+        </w:rPr>
+        <w:t>-</w:t>
+      </w:r>
+      <w:r>
+        <w:rPr>
+          <w:lang w:val="en-US"/>
+        </w:rPr>
+        <w:t>Fi connection was a requirement.</w:t>
+      </w:r>
+      <w:r>
+        <w:rPr>
+          <w:lang w:val="en-US"/>
+        </w:rPr>
+        <w:t xml:space="preserve"> T</w:t>
+      </w:r>
+      <w:r>
+        <w:rPr>
+          <w:lang w:val="en-US"/>
+        </w:rPr>
+        <w:t xml:space="preserve">he Arduino Nano </w:t>
+      </w:r>
+      <w:proofErr w:type="spellStart"/>
+      <w:r>
+        <w:rPr>
+          <w:lang w:val="en-US"/>
+        </w:rPr>
+        <w:t>IoT</w:t>
+      </w:r>
+      <w:proofErr w:type="spellEnd"/>
+      <w:r>
+        <w:rPr>
+          <w:lang w:val="en-US"/>
+        </w:rPr>
+        <w:t xml:space="preserve"> contains a Wi</w:t>
+      </w:r>
+      <w:r>
+        <w:rPr>
+          <w:lang w:val="en-US"/>
+        </w:rPr>
+        <w:t>-</w:t>
+      </w:r>
+      <w:r>
+        <w:rPr>
+          <w:lang w:val="en-US"/>
+        </w:rPr>
+        <w:t xml:space="preserve">Fi and Bluetooth module on the board as well as included libraries, making this process much easier. </w:t>
+      </w:r>
+      <w:r>
+        <w:rPr>
+          <w:lang w:val="en-US"/>
+        </w:rPr>
+        <w:t>T</w:t>
+      </w:r>
+      <w:r>
+        <w:rPr>
+          <w:lang w:val="en-US"/>
+        </w:rPr>
+        <w:t>he Arduino was also affordable, small, and had more than enough processing power to complete the required tasks.</w:t>
+      </w:r>
+    </w:p>
+    <w:p>
+      <w:pPr>
         <w:pStyle w:val="Heading2"/>
         <w:jc w:val="both"/>
         <w:rPr>
           <w:rFonts w:eastAsia="SimSun"/>
         </w:rPr>
       </w:pPr>
-      <w:bookmarkStart w:id="25" w:name="_Toc26124801"/>
+      <w:bookmarkStart w:id="25" w:name="_Toc26124802"/>
       <w:r>
         <w:rPr>
           <w:rFonts w:eastAsia="SimSun"/>
         </w:rPr>
-        <w:t>Microprocessor</w:t>
+        <w:t>Sensors</w:t>
       </w:r>
       <w:bookmarkEnd w:id="25"/>
     </w:p>
@@ -10592,95 +10706,19 @@
         <w:rPr>
           <w:lang w:val="en-US"/>
         </w:rPr>
-        <w:t xml:space="preserve">During hardware selection several types of microprocessors were examined, including PIC processors, a Raspberry Pi, and Arduino. Ultimately an Arduino Nano 33 </w:t>
-      </w:r>
-      <w:proofErr w:type="spellStart"/>
-      <w:r>
-        <w:rPr>
-          <w:lang w:val="en-US"/>
-        </w:rPr>
-        <w:t>IoT</w:t>
-      </w:r>
-      <w:proofErr w:type="spellEnd"/>
-      <w:r>
-        <w:rPr>
-          <w:lang w:val="en-US"/>
-        </w:rPr>
-        <w:t xml:space="preserve"> was selected for several reasons. First, it is significantly easier to work with than the PIC, especially </w:t>
-      </w:r>
-      <w:r>
-        <w:rPr>
-          <w:lang w:val="en-US"/>
-        </w:rPr>
-        <w:t>because</w:t>
-      </w:r>
-      <w:r>
-        <w:rPr>
-          <w:lang w:val="en-US"/>
-        </w:rPr>
-        <w:t xml:space="preserve"> a Wi</w:t>
-      </w:r>
-      <w:r>
-        <w:rPr>
-          <w:lang w:val="en-US"/>
-        </w:rPr>
-        <w:t>-</w:t>
-      </w:r>
-      <w:r>
-        <w:rPr>
-          <w:lang w:val="en-US"/>
-        </w:rPr>
-        <w:t>Fi connection was a requirement.</w:t>
-      </w:r>
-      <w:r>
-        <w:rPr>
-          <w:lang w:val="en-US"/>
-        </w:rPr>
-        <w:t xml:space="preserve"> T</w:t>
-      </w:r>
-      <w:r>
-        <w:rPr>
-          <w:lang w:val="en-US"/>
-        </w:rPr>
-        <w:t xml:space="preserve">he Arduino Nano </w:t>
-      </w:r>
-      <w:proofErr w:type="spellStart"/>
-      <w:r>
-        <w:rPr>
-          <w:lang w:val="en-US"/>
-        </w:rPr>
-        <w:t>IoT</w:t>
-      </w:r>
-      <w:proofErr w:type="spellEnd"/>
-      <w:r>
-        <w:rPr>
-          <w:lang w:val="en-US"/>
-        </w:rPr>
-        <w:t xml:space="preserve"> contains a Wi</w:t>
-      </w:r>
-      <w:r>
-        <w:rPr>
-          <w:lang w:val="en-US"/>
-        </w:rPr>
-        <w:t>-</w:t>
-      </w:r>
-      <w:r>
-        <w:rPr>
-          <w:lang w:val="en-US"/>
-        </w:rPr>
-        <w:t xml:space="preserve">Fi and Bluetooth module on the board as well as included libraries, making this process much easier. </w:t>
-      </w:r>
-      <w:r>
-        <w:rPr>
-          <w:lang w:val="en-US"/>
-        </w:rPr>
-        <w:t>T</w:t>
-      </w:r>
-      <w:r>
-        <w:rPr>
-          <w:lang w:val="en-US"/>
-        </w:rPr>
-        <w:t>he Arduino was also affordable, small, and had more than enough processing power to complete the required tasks.</w:t>
+        <w:t>The purpose of the sensors is to provide the Arduino with data about the presence of a driver and/or child in the vehicle.  Strain gauges were selected to perform this task. A strain gauge is a piece of material (usually metal) that ha</w:t>
+      </w:r>
+      <w:r>
+        <w:rPr>
+          <w:lang w:val="en-US"/>
+        </w:rPr>
+        <w:t>s a flexible backing attached [6</w:t>
+      </w:r>
+      <w:r>
+        <w:rPr>
+          <w:lang w:val="en-US"/>
+        </w:rPr>
+        <w:t>]. When this material is bent even slightly, it alters the resistance of the device, producing a minor, but measurable, difference in the voltage across the device.</w:t>
       </w:r>
     </w:p>
     <w:p>
@@ -10691,148 +10729,105 @@
           <w:rFonts w:eastAsia="SimSun"/>
         </w:rPr>
       </w:pPr>
-      <w:bookmarkStart w:id="26" w:name="_Toc26124802"/>
+      <w:bookmarkStart w:id="26" w:name="_Toc26124803"/>
       <w:r>
         <w:rPr>
           <w:rFonts w:eastAsia="SimSun"/>
         </w:rPr>
-        <w:t>Sensors</w:t>
+        <w:t>Other Hardware</w:t>
       </w:r>
       <w:bookmarkEnd w:id="26"/>
     </w:p>
     <w:p>
       <w:pPr>
-        <w:pStyle w:val="BodyText"/>
-        <w:rPr>
-          <w:lang w:val="en-US"/>
-        </w:rPr>
-      </w:pPr>
-      <w:r>
-        <w:rPr>
-          <w:lang w:val="en-US"/>
-        </w:rPr>
-        <w:t>The purpose of the sensors is to provide the Arduino with data about the presence of a driver and/or child in the vehicle.  Strain gauges were selected to perform this task. A strain gauge is a piece of material (usually metal) that ha</w:t>
-      </w:r>
-      <w:r>
-        <w:rPr>
-          <w:lang w:val="en-US"/>
-        </w:rPr>
-        <w:t>s a flexible backing attached [6</w:t>
-      </w:r>
-      <w:r>
-        <w:rPr>
-          <w:lang w:val="en-US"/>
-        </w:rPr>
-        <w:t>]. When this material is bent even slightly, it alters the resistance of the device, producing a minor, but measurable, difference in the voltage across the device.</w:t>
+        <w:ind w:firstLine="289"/>
+        <w:jc w:val="both"/>
+      </w:pPr>
+      <w:r>
+        <w:t xml:space="preserve">Due to the extremely small voltage change generated by applying force to a strain gauge, the Arduino requires some assistance. This comes in the form of a microchip called an </w:t>
+      </w:r>
+      <w:r>
+        <w:lastRenderedPageBreak/>
+        <w:t>HX711.</w:t>
+      </w:r>
+      <w:r>
+        <w:t xml:space="preserve"> </w:t>
+      </w:r>
+      <w:r>
+        <w:t>This chip combines one or more strain gauges into a Whea</w:t>
+      </w:r>
+      <w:r>
+        <w:t>tstone bridge [7</w:t>
+      </w:r>
+      <w:r>
+        <w:t xml:space="preserve">] that amplifies the signal. In addition, </w:t>
+      </w:r>
+      <w:r>
+        <w:t>the HX711 has a 24-bit ADC [8</w:t>
+      </w:r>
+      <w:r>
+        <w:t>] for digitizing the signal with greater sensitivity than the Arduino’s 12-bit ADC.</w:t>
       </w:r>
     </w:p>
     <w:p>
       <w:pPr>
-        <w:pStyle w:val="Heading2"/>
+        <w:pStyle w:val="Heading1"/>
         <w:jc w:val="both"/>
         <w:rPr>
           <w:rFonts w:eastAsia="SimSun"/>
         </w:rPr>
       </w:pPr>
-      <w:bookmarkStart w:id="27" w:name="_Toc26124803"/>
+      <w:bookmarkStart w:id="27" w:name="_Toc26124804"/>
       <w:r>
         <w:rPr>
           <w:rFonts w:eastAsia="SimSun"/>
         </w:rPr>
-        <w:t>Other Hardware</w:t>
+        <w:t>Implementation Details</w:t>
       </w:r>
       <w:bookmarkEnd w:id="27"/>
     </w:p>
     <w:p>
       <w:pPr>
-        <w:ind w:firstLine="289"/>
-        <w:jc w:val="both"/>
-      </w:pPr>
-      <w:r>
-        <w:t xml:space="preserve">Due to the extremely small voltage change generated by applying force to a strain gauge, the Arduino requires some assistance. This comes in the form of a microchip called an </w:t>
-      </w:r>
-      <w:r>
-        <w:lastRenderedPageBreak/>
-        <w:t>HX711.</w:t>
-      </w:r>
-      <w:r>
+        <w:pStyle w:val="BodyText"/>
+        <w:rPr>
+          <w:lang w:val="en-US"/>
+        </w:rPr>
+      </w:pPr>
+      <w:r>
+        <w:rPr>
+          <w:lang w:val="en-US"/>
+        </w:rPr>
+        <w:t>The Vehicle Child Alert System consists of several distinct parts that have been divided into multiple parts.</w:t>
+      </w:r>
+      <w:r>
+        <w:rPr>
+          <w:lang w:val="en-US"/>
+        </w:rPr>
         <w:t xml:space="preserve"> </w:t>
       </w:r>
       <w:r>
-        <w:t>This chip combines one or more strain gauges into a Whea</w:t>
-      </w:r>
-      <w:r>
-        <w:t>tstone bridge [7</w:t>
-      </w:r>
-      <w:r>
-        <w:t xml:space="preserve">] that amplifies the signal. In addition, </w:t>
-      </w:r>
-      <w:r>
-        <w:t>the HX711 has a 24-bit ADC [8</w:t>
-      </w:r>
-      <w:r>
-        <w:t>] for digitizing the signal with greater sensitivity than the Arduino’s 12-bit ADC.</w:t>
+        <w:rPr>
+          <w:lang w:val="en-US"/>
+        </w:rPr>
+        <w:t>This includes the hardware design, consisting of the strain gauges, HX711 microprocessors, wires, and Arduino, the Firmware design, which consists of the code that runs on the Arduino to monitor the gauges and relay alerts to the backend, and the backend, which alerts the user in case of an emergency.</w:t>
       </w:r>
     </w:p>
     <w:p>
       <w:pPr>
-        <w:pStyle w:val="Heading1"/>
-        <w:jc w:val="both"/>
-        <w:rPr>
-          <w:rFonts w:eastAsia="SimSun"/>
-        </w:rPr>
-      </w:pPr>
-      <w:bookmarkStart w:id="28" w:name="_Toc26124804"/>
-      <w:r>
-        <w:rPr>
-          <w:rFonts w:eastAsia="SimSun"/>
-        </w:rPr>
-        <w:t>Implementation Details</w:t>
-      </w:r>
-      <w:bookmarkEnd w:id="28"/>
-    </w:p>
-    <w:p>
-      <w:pPr>
-        <w:pStyle w:val="BodyText"/>
-        <w:rPr>
-          <w:lang w:val="en-US"/>
-        </w:rPr>
-      </w:pPr>
-      <w:r>
-        <w:rPr>
-          <w:lang w:val="en-US"/>
-        </w:rPr>
-        <w:t>The Vehicle Child Alert System consists of several distinct parts that have been divided into multiple parts.</w:t>
-      </w:r>
-      <w:r>
-        <w:rPr>
-          <w:lang w:val="en-US"/>
-        </w:rPr>
-        <w:t xml:space="preserve"> </w:t>
-      </w:r>
-      <w:r>
-        <w:rPr>
-          <w:lang w:val="en-US"/>
-        </w:rPr>
-        <w:t>This includes the hardware design, consisting of the strain gauges, HX711 microprocessors, wires, and Arduino, the Firmware design, which consists of the code that runs on the Arduino to monitor the gauges and relay alerts to the backend, and the backend, which alerts the user in case of an emergency.</w:t>
-      </w:r>
-    </w:p>
-    <w:p>
-      <w:pPr>
         <w:pStyle w:val="Heading2"/>
         <w:jc w:val="both"/>
         <w:rPr>
           <w:rFonts w:eastAsia="SimSun"/>
         </w:rPr>
       </w:pPr>
-      <w:bookmarkStart w:id="29" w:name="_Toc26124805"/>
+      <w:bookmarkStart w:id="28" w:name="_Toc26124805"/>
       <w:r>
         <w:rPr>
           <w:rFonts w:eastAsia="SimSun"/>
         </w:rPr>
         <w:t>Hardware Implementation</w:t>
       </w:r>
-      <w:bookmarkEnd w:id="29"/>
+      <w:bookmarkEnd w:id="28"/>
     </w:p>
     <w:p>
       <w:pPr>
@@ -11100,7 +11095,7 @@
       <w:pPr>
         <w:pStyle w:val="Caption"/>
       </w:pPr>
-      <w:bookmarkStart w:id="30" w:name="_Ref25356503"/>
+      <w:bookmarkStart w:id="29" w:name="_Ref25356503"/>
       <w:r>
         <w:t xml:space="preserve">Figure </w:t>
       </w:r>
@@ -11112,7 +11107,7 @@
           <w:t>7</w:t>
         </w:r>
       </w:fldSimple>
-      <w:bookmarkEnd w:id="30"/>
+      <w:bookmarkEnd w:id="29"/>
       <w:r>
         <w:t>:  Hardware Wiring Diagram [</w:t>
       </w:r>
@@ -11134,14 +11129,14 @@
           <w:rFonts w:eastAsia="SimSun"/>
         </w:rPr>
       </w:pPr>
-      <w:bookmarkStart w:id="31" w:name="_Toc26124806"/>
+      <w:bookmarkStart w:id="30" w:name="_Toc26124806"/>
       <w:r>
         <w:rPr>
           <w:rFonts w:eastAsia="SimSun"/>
         </w:rPr>
         <w:t>Firmware Implementation</w:t>
       </w:r>
-      <w:bookmarkEnd w:id="31"/>
+      <w:bookmarkEnd w:id="30"/>
     </w:p>
     <w:p>
       <w:pPr>
@@ -13701,14 +13696,14 @@
           <w:rFonts w:eastAsia="SimSun"/>
         </w:rPr>
       </w:pPr>
-      <w:bookmarkStart w:id="32" w:name="_Toc26124807"/>
+      <w:bookmarkStart w:id="31" w:name="_Toc26124807"/>
       <w:r>
         <w:rPr>
           <w:rFonts w:eastAsia="SimSun"/>
         </w:rPr>
         <w:t>Software Implementation</w:t>
       </w:r>
-      <w:bookmarkEnd w:id="32"/>
+      <w:bookmarkEnd w:id="31"/>
     </w:p>
     <w:p>
       <w:pPr>
@@ -14462,7 +14457,7 @@
       <w:pPr>
         <w:pStyle w:val="Caption"/>
       </w:pPr>
-      <w:bookmarkStart w:id="33" w:name="_Ref26002377"/>
+      <w:bookmarkStart w:id="32" w:name="_Ref26002377"/>
       <w:r>
         <w:t xml:space="preserve">Figure </w:t>
       </w:r>
@@ -14474,7 +14469,7 @@
           <w:t>10</w:t>
         </w:r>
       </w:fldSimple>
-      <w:bookmarkEnd w:id="33"/>
+      <w:bookmarkEnd w:id="32"/>
       <w:r>
         <w:t xml:space="preserve">:  AWS </w:t>
       </w:r>
@@ -18622,7 +18617,7 @@
       <w:pPr>
         <w:pStyle w:val="Caption"/>
       </w:pPr>
-      <w:bookmarkStart w:id="34" w:name="_Ref26003231"/>
+      <w:bookmarkStart w:id="33" w:name="_Ref26003231"/>
       <w:r>
         <w:t xml:space="preserve">Figure </w:t>
       </w:r>
@@ -18634,7 +18629,7 @@
           <w:t>12</w:t>
         </w:r>
       </w:fldSimple>
-      <w:bookmarkEnd w:id="34"/>
+      <w:bookmarkEnd w:id="33"/>
       <w:r>
         <w:t xml:space="preserve">:  AWS </w:t>
       </w:r>
@@ -19806,7 +19801,7 @@
       <w:pPr>
         <w:pStyle w:val="Caption"/>
       </w:pPr>
-      <w:bookmarkStart w:id="35" w:name="_Ref26002676"/>
+      <w:bookmarkStart w:id="34" w:name="_Ref26002676"/>
       <w:r>
         <w:t xml:space="preserve">Figure </w:t>
       </w:r>
@@ -19818,7 +19813,7 @@
           <w:t>13</w:t>
         </w:r>
       </w:fldSimple>
-      <w:bookmarkEnd w:id="35"/>
+      <w:bookmarkEnd w:id="34"/>
       <w:r>
         <w:t xml:space="preserve">:  AWS </w:t>
       </w:r>
@@ -20769,7 +20764,7 @@
       <w:pPr>
         <w:pStyle w:val="Caption"/>
       </w:pPr>
-      <w:bookmarkStart w:id="36" w:name="_Ref26004082"/>
+      <w:bookmarkStart w:id="35" w:name="_Ref26004082"/>
       <w:r>
         <w:t xml:space="preserve">Figure </w:t>
       </w:r>
@@ -20781,7 +20776,7 @@
           <w:t>14</w:t>
         </w:r>
       </w:fldSimple>
-      <w:bookmarkEnd w:id="36"/>
+      <w:bookmarkEnd w:id="35"/>
       <w:r>
         <w:t>:  Amazon SNS Usage</w:t>
       </w:r>
@@ -20800,9 +20795,9 @@
           <w:rFonts w:eastAsia="SimSun"/>
         </w:rPr>
       </w:pPr>
-      <w:bookmarkStart w:id="37" w:name="_Ref25794400"/>
-      <w:bookmarkStart w:id="38" w:name="_Ref25795304"/>
-      <w:bookmarkStart w:id="39" w:name="_Toc26124808"/>
+      <w:bookmarkStart w:id="36" w:name="_Ref25794400"/>
+      <w:bookmarkStart w:id="37" w:name="_Ref25795304"/>
+      <w:bookmarkStart w:id="38" w:name="_Toc26124808"/>
       <w:r>
         <w:rPr>
           <w:rFonts w:eastAsia="SimSun"/>
@@ -20816,9 +20811,9 @@
         </w:rPr>
         <w:t xml:space="preserve"> Testing</w:t>
       </w:r>
+      <w:bookmarkEnd w:id="36"/>
       <w:bookmarkEnd w:id="37"/>
       <w:bookmarkEnd w:id="38"/>
-      <w:bookmarkEnd w:id="39"/>
     </w:p>
     <w:p>
       <w:pPr>
@@ -20828,15 +20823,34 @@
           <w:rFonts w:eastAsia="SimSun"/>
         </w:rPr>
       </w:pPr>
-      <w:bookmarkStart w:id="40" w:name="_Ref25795309"/>
-      <w:bookmarkStart w:id="41" w:name="_Toc26124809"/>
+      <w:bookmarkStart w:id="39" w:name="_Ref25795309"/>
+      <w:bookmarkStart w:id="40" w:name="_Toc26124809"/>
       <w:r>
         <w:rPr>
           <w:rFonts w:eastAsia="SimSun"/>
         </w:rPr>
         <w:t>Unit Testing</w:t>
       </w:r>
+      <w:bookmarkEnd w:id="39"/>
       <w:bookmarkEnd w:id="40"/>
+    </w:p>
+    <w:p>
+      <w:pPr>
+        <w:ind w:firstLine="288"/>
+        <w:jc w:val="both"/>
+      </w:pPr>
+      <w:r>
+        <w:t>A test plan was created that would test the various parts of the subsystems before integration.  Unit testing was then performed on each part of the subsystems before they were combined.</w:t>
+      </w:r>
+    </w:p>
+    <w:p>
+      <w:pPr>
+        <w:pStyle w:val="Heading3"/>
+      </w:pPr>
+      <w:bookmarkStart w:id="41" w:name="_Toc26124810"/>
+      <w:r>
+        <w:t>Firmware Testing</w:t>
+      </w:r>
       <w:bookmarkEnd w:id="41"/>
     </w:p>
     <w:p>
@@ -20845,18 +20859,67 @@
         <w:jc w:val="both"/>
       </w:pPr>
       <w:r>
-        <w:t>A test plan was created that would test the various parts of the subsystems before integration.  Unit testing was then performed on each part of the subsystems before they were combined.</w:t>
+        <w:t xml:space="preserve">The first test performed was to ensure that the Arduino could connect to the </w:t>
+      </w:r>
+      <w:r>
+        <w:t>Wi-Fi</w:t>
+      </w:r>
+      <w:r>
+        <w:t>.</w:t>
+      </w:r>
+      <w:r>
+        <w:t xml:space="preserve"> </w:t>
+      </w:r>
+      <w:r>
+        <w:t xml:space="preserve">The tested network used WPA2 network encryption protocol. This was successfully completed using the </w:t>
+      </w:r>
+      <w:proofErr w:type="spellStart"/>
+      <w:r>
+        <w:t>wifinina</w:t>
+      </w:r>
+      <w:proofErr w:type="spellEnd"/>
+      <w:r>
+        <w:t xml:space="preserve"> library. </w:t>
+      </w:r>
+      <w:r>
+        <w:t>T</w:t>
+      </w:r>
+      <w:r>
+        <w:t>he one caveat is that there was no support for WPA2 Enterprise, which uses a network ID, user ID, and password. It appears that this system was deprecated at some point.</w:t>
       </w:r>
     </w:p>
     <w:p>
       <w:pPr>
-        <w:pStyle w:val="Heading3"/>
-      </w:pPr>
-      <w:bookmarkStart w:id="42" w:name="_Toc26124810"/>
-      <w:r>
-        <w:t>Firmware Testing</w:t>
-      </w:r>
-      <w:bookmarkEnd w:id="42"/>
+        <w:ind w:firstLine="288"/>
+        <w:jc w:val="both"/>
+      </w:pPr>
+      <w:r>
+        <w:t>The next tests were wiring the strain gauges and testing for a voltage differential using a voltmeter.</w:t>
+      </w:r>
+      <w:r>
+        <w:t xml:space="preserve"> </w:t>
+      </w:r>
+      <w:r>
+        <w:t>This required wiring the strain gauges together, wiring the HX71 connections, and powering the HX711 from the Arduino.</w:t>
+      </w:r>
+      <w:r>
+        <w:t xml:space="preserve"> </w:t>
+      </w:r>
+      <w:r>
+        <w:t>A voltmeter was connected to the A+ and A- pins on the HX711 and the voltage changed as pressu</w:t>
+      </w:r>
+      <w:r>
+        <w:t>re was applied to the gauges.</w:t>
+      </w:r>
+      <w:r>
+        <w:t xml:space="preserve"> </w:t>
+      </w:r>
+      <w:r>
+        <w:t>Th</w:t>
+      </w:r>
+      <w:r>
+        <w:t>e tests were deemed successful.</w:t>
+      </w:r>
     </w:p>
     <w:p>
       <w:pPr>
@@ -20864,33 +20927,10 @@
         <w:jc w:val="both"/>
       </w:pPr>
       <w:r>
-        <w:t xml:space="preserve">The first test performed was to ensure that the Arduino could connect to the </w:t>
-      </w:r>
-      <w:r>
-        <w:t>Wi-Fi</w:t>
-      </w:r>
-      <w:r>
-        <w:t>.</w:t>
-      </w:r>
-      <w:r>
-        <w:t xml:space="preserve"> </w:t>
-      </w:r>
-      <w:r>
-        <w:t xml:space="preserve">The tested network used WPA2 network encryption protocol. This was successfully completed using the </w:t>
-      </w:r>
-      <w:proofErr w:type="spellStart"/>
-      <w:r>
-        <w:t>wifinina</w:t>
-      </w:r>
-      <w:proofErr w:type="spellEnd"/>
-      <w:r>
-        <w:t xml:space="preserve"> library. </w:t>
-      </w:r>
-      <w:r>
-        <w:t>T</w:t>
-      </w:r>
-      <w:r>
-        <w:t>he one caveat is that there was no support for WPA2 Enterprise, which uses a network ID, user ID, and password. It appears that this system was deprecated at some point.</w:t>
+        <w:t xml:space="preserve">The HX711 communication with the Arduino was the next step of testing performed. </w:t>
+      </w:r>
+      <w:r>
+        <w:t>This involved using the HX711 library on the Arduino. Readings were taken by feeding a clock on the SCK pin and receiving data on the DT pin.  The results were displayed on the serial monitor.  The test was successful.</w:t>
       </w:r>
     </w:p>
     <w:p>
@@ -20899,43 +20939,78 @@
         <w:jc w:val="both"/>
       </w:pPr>
       <w:r>
-        <w:t>The next tests were wiring the strain gauges and testing for a voltage differential using a voltmeter.</w:t>
-      </w:r>
-      <w:r>
-        <w:t xml:space="preserve"> </w:t>
-      </w:r>
-      <w:r>
-        <w:t>This required wiring the strain gauges together, wiring the HX71 connections, and powering the HX711 from the Arduino.</w:t>
-      </w:r>
-      <w:r>
-        <w:t xml:space="preserve"> </w:t>
-      </w:r>
-      <w:r>
-        <w:t>A voltmeter was connected to the A+ and A- pins on the HX711 and the voltage changed as pressu</w:t>
-      </w:r>
-      <w:r>
-        <w:t>re was applied to the gauges.</w:t>
-      </w:r>
-      <w:r>
-        <w:t xml:space="preserve"> </w:t>
-      </w:r>
-      <w:r>
-        <w:t>Th</w:t>
-      </w:r>
-      <w:r>
-        <w:t>e tests were deemed successful.</w:t>
+        <w:t>The final test of the Arduino subsystem was to make sure that the alert logic and timer worked.  This was done by putting weight on the driver and child sensors and then removing the driver for more than 30 seconds.  When this time had passed, the serial monitor reported that an alert message was being sent.  This test was successful.</w:t>
+      </w:r>
+      <w:r>
+        <w:t xml:space="preserve">  The testing document has been embedded below.</w:t>
+      </w:r>
+    </w:p>
+    <w:bookmarkStart w:id="42" w:name="_MON_1636744030"/>
+    <w:bookmarkEnd w:id="42"/>
+    <w:p>
+      <w:pPr>
+        <w:ind w:firstLine="288"/>
+      </w:pPr>
+      <w:r>
+        <w:object w:dxaOrig="1157" w:dyaOrig="748" w14:anchorId="055DDB29">
+          <v:shape id="_x0000_i1025" type="#_x0000_t75" style="width:57.6pt;height:37.45pt" o:ole="">
+            <v:imagedata r:id="rId18" o:title=""/>
+          </v:shape>
+          <o:OLEObject Type="Embed" ProgID="Excel.Sheet.12" ShapeID="_x0000_i1025" DrawAspect="Icon" ObjectID="_1637309052" r:id="rId19"/>
+        </w:object>
       </w:r>
     </w:p>
     <w:p>
       <w:pPr>
+        <w:pStyle w:val="Heading3"/>
+      </w:pPr>
+      <w:bookmarkStart w:id="43" w:name="_Toc26124811"/>
+      <w:r>
+        <w:t>Backend Testing</w:t>
+      </w:r>
+      <w:bookmarkEnd w:id="43"/>
+    </w:p>
+    <w:p>
+      <w:pPr>
         <w:ind w:firstLine="288"/>
         <w:jc w:val="both"/>
       </w:pPr>
-      <w:r>
-        <w:t xml:space="preserve">The HX711 communication with the Arduino was the next step of testing performed. </w:t>
-      </w:r>
-      <w:r>
-        <w:t>This involved using the HX711 library on the Arduino. Readings were taken by feeding a clock on the SCK pin and receiving data on the DT pin.  The results were displayed on the serial monitor.  The test was successful.</w:t>
+      <w:proofErr w:type="gramStart"/>
+      <w:r>
+        <w:t>Most of</w:t>
+      </w:r>
+      <w:r>
+        <w:t xml:space="preserve"> the backend testing involved checking that the various parts of the AWS </w:t>
+      </w:r>
+      <w:proofErr w:type="spellStart"/>
+      <w:r>
+        <w:t>IoT</w:t>
+      </w:r>
+      <w:proofErr w:type="spellEnd"/>
+      <w:r>
+        <w:t xml:space="preserve"> were working</w:t>
+      </w:r>
+      <w:r>
+        <w:t xml:space="preserve"> correctly</w:t>
+      </w:r>
+      <w:r>
+        <w:t>.</w:t>
+      </w:r>
+      <w:proofErr w:type="gramEnd"/>
+      <w:r>
+        <w:t xml:space="preserve">  The first test created was to make sure that the account was </w:t>
+      </w:r>
+      <w:r>
+        <w:t>created,</w:t>
+      </w:r>
+      <w:r>
+        <w:t xml:space="preserve"> and that the Thing was registered correctly. This was done by logging in and checking that the certificate was identical to the expected value, which it was.</w:t>
+      </w:r>
+      <w:r>
+        <w:t xml:space="preserve"> </w:t>
+      </w:r>
+      <w:r>
+        <w:t>The next test was making sure that the created policy was visible in the AWS console, which it was. This test was also successful.</w:t>
       </w:r>
     </w:p>
     <w:p>
@@ -20944,150 +21019,70 @@
         <w:jc w:val="both"/>
       </w:pPr>
       <w:r>
-        <w:t>The final test of the Arduino subsystem was to make sure that the alert logic and timer worked.  This was done by putting weight on the driver and child sensors and then removing the driver for more than 30 seconds.  When this time had passed, the serial monitor reported that an alert message was being sent.  This test was successful.</w:t>
-      </w:r>
-      <w:r>
-        <w:t xml:space="preserve">  The testing document has been embedded below.</w:t>
-      </w:r>
-    </w:p>
-    <w:bookmarkStart w:id="43" w:name="_MON_1636744030"/>
-    <w:bookmarkEnd w:id="43"/>
-    <w:p>
-      <w:pPr>
-        <w:ind w:firstLine="288"/>
-      </w:pPr>
-      <w:r>
-        <w:object w:dxaOrig="1157" w:dyaOrig="748" w14:anchorId="055DDB29">
-          <v:shape id="_x0000_i1025" type="#_x0000_t75" style="width:57.75pt;height:37.5pt" o:ole="">
-            <v:imagedata r:id="rId18" o:title=""/>
-          </v:shape>
-          <o:OLEObject Type="Embed" ProgID="Excel.Sheet.12" ShapeID="_x0000_i1025" DrawAspect="Icon" ObjectID="_1637308522" r:id="rId19"/>
-        </w:object>
+        <w:t>The policy and Thing then had to be connected to each other and verified.  This was done in the AWS console and the policy an</w:t>
+      </w:r>
+      <w:r>
+        <w:t>d</w:t>
+      </w:r>
+      <w:r>
+        <w:t xml:space="preserve"> Thing matched the certificates as expected.</w:t>
+      </w:r>
+      <w:r>
+        <w:t xml:space="preserve"> </w:t>
+      </w:r>
+      <w:r>
+        <w:t>The next step was to publish a message to the created topic, which was verified in the AWS console.</w:t>
       </w:r>
     </w:p>
     <w:p>
       <w:pPr>
-        <w:pStyle w:val="Heading3"/>
-      </w:pPr>
-      <w:bookmarkStart w:id="44" w:name="_Toc26124811"/>
-      <w:r>
-        <w:t>Backend Testing</w:t>
-      </w:r>
-      <w:bookmarkEnd w:id="44"/>
+        <w:ind w:firstLine="288"/>
+        <w:jc w:val="both"/>
+      </w:pPr>
+      <w:r>
+        <w:t xml:space="preserve">The final phase of testing this subsystem was testing the AWS SNS system that allows the system to send alerts to users.  The first step in doing so was to create an SNS topic and verify that it </w:t>
+      </w:r>
+      <w:r>
+        <w:tab/>
+        <w:t xml:space="preserve">was visible in the console, which it was.  The next step was to create an SNS subscription </w:t>
+      </w:r>
+      <w:r>
+        <w:t xml:space="preserve">to the end </w:t>
+      </w:r>
+      <w:r>
+        <w:lastRenderedPageBreak/>
+        <w:t>users’ mobile devices.  This was done and verified in the console.  The final test of this subsystem was to send a message to the users’ mobile devices, which was received successfully.  All tests were successful.  The testing document is embedded below.</w:t>
+      </w:r>
     </w:p>
     <w:p>
       <w:pPr>
         <w:ind w:firstLine="288"/>
-        <w:jc w:val="both"/>
-      </w:pPr>
-      <w:proofErr w:type="gramStart"/>
-      <w:r>
-        <w:t>Most of</w:t>
-      </w:r>
-      <w:r>
-        <w:t xml:space="preserve"> the backend testing involved checking that the various parts of the AWS </w:t>
-      </w:r>
-      <w:proofErr w:type="spellStart"/>
-      <w:r>
-        <w:t>IoT</w:t>
-      </w:r>
-      <w:proofErr w:type="spellEnd"/>
-      <w:r>
-        <w:t xml:space="preserve"> were working</w:t>
-      </w:r>
-      <w:r>
-        <w:t xml:space="preserve"> correctly</w:t>
-      </w:r>
-      <w:r>
-        <w:t>.</w:t>
-      </w:r>
-      <w:proofErr w:type="gramEnd"/>
-      <w:r>
-        <w:t xml:space="preserve">  The first test created was to make sure that the account was </w:t>
-      </w:r>
-      <w:r>
-        <w:t>created,</w:t>
-      </w:r>
-      <w:r>
-        <w:t xml:space="preserve"> and that the Thing was registered correctly. This was done by logging in and checking that the certificate was identical to the expected value, which it was.</w:t>
-      </w:r>
-      <w:r>
-        <w:t xml:space="preserve"> </w:t>
-      </w:r>
-      <w:r>
-        <w:t>The next test was making sure that the created policy was visible in the AWS console, which it was. This test was also successful.</w:t>
+      </w:pPr>
+      <w:r>
+        <w:object w:dxaOrig="1538" w:dyaOrig="995" w14:anchorId="4A672C5F">
+          <v:shape id="_x0000_i1026" type="#_x0000_t75" style="width:77.2pt;height:49.55pt" o:ole="">
+            <v:imagedata r:id="rId20" o:title=""/>
+          </v:shape>
+          <o:OLEObject Type="Embed" ProgID="Excel.Sheet.12" ShapeID="_x0000_i1026" DrawAspect="Icon" ObjectID="_1637309053" r:id="rId21"/>
+        </w:object>
       </w:r>
     </w:p>
     <w:p>
       <w:pPr>
-        <w:ind w:firstLine="288"/>
-        <w:jc w:val="both"/>
-      </w:pPr>
-      <w:r>
-        <w:t>The policy and Thing then had to be connected to each other and verified.  This was done in the AWS console and the policy an</w:t>
-      </w:r>
-      <w:r>
-        <w:t>d</w:t>
-      </w:r>
-      <w:r>
-        <w:t xml:space="preserve"> Thing matched the certificates as expected.</w:t>
-      </w:r>
-      <w:r>
-        <w:t xml:space="preserve"> </w:t>
-      </w:r>
-      <w:r>
-        <w:t>The next step was to publish a message to the created topic, which was verified in the AWS console.</w:t>
-      </w:r>
-    </w:p>
-    <w:p>
-      <w:pPr>
-        <w:ind w:firstLine="288"/>
-        <w:jc w:val="both"/>
-      </w:pPr>
-      <w:r>
-        <w:t xml:space="preserve">The final phase of testing this subsystem was testing the AWS SNS system that allows the system to send alerts to users.  The first step in doing so was to create an SNS topic and verify that it </w:t>
-      </w:r>
-      <w:r>
-        <w:tab/>
-        <w:t xml:space="preserve">was visible in the console, which it was.  The next step was to create an SNS subscription </w:t>
-      </w:r>
-      <w:r>
-        <w:t xml:space="preserve">to the end </w:t>
-      </w:r>
-      <w:r>
-        <w:lastRenderedPageBreak/>
-        <w:t>users’ mobile devices.  This was done and verified in the console.  The final test of this subsystem was to send a message to the users’ mobile devices, which was received successfully.  All tests were successful.  The testing document is embedded below.</w:t>
-      </w:r>
-    </w:p>
-    <w:p>
-      <w:pPr>
-        <w:ind w:firstLine="288"/>
-      </w:pPr>
-      <w:r>
-        <w:object w:dxaOrig="1538" w:dyaOrig="995" w14:anchorId="4A672C5F">
-          <v:shape id="_x0000_i1026" type="#_x0000_t75" style="width:77.25pt;height:49.5pt" o:ole="">
-            <v:imagedata r:id="rId20" o:title=""/>
-          </v:shape>
-          <o:OLEObject Type="Embed" ProgID="Excel.Sheet.12" ShapeID="_x0000_i1026" DrawAspect="Icon" ObjectID="_1637308523" r:id="rId21"/>
-        </w:object>
-      </w:r>
-    </w:p>
-    <w:p>
-      <w:pPr>
         <w:pStyle w:val="Heading2"/>
         <w:jc w:val="both"/>
         <w:rPr>
           <w:rFonts w:eastAsia="SimSun"/>
         </w:rPr>
       </w:pPr>
-      <w:bookmarkStart w:id="45" w:name="_Toc26124812"/>
+      <w:bookmarkStart w:id="44" w:name="_Toc26124812"/>
       <w:r>
         <w:rPr>
           <w:rFonts w:eastAsia="SimSun"/>
         </w:rPr>
         <w:t>Functional Requirements Testing</w:t>
       </w:r>
-      <w:bookmarkEnd w:id="45"/>
+      <w:bookmarkEnd w:id="44"/>
     </w:p>
     <w:p>
       <w:pPr>
@@ -21401,10 +21396,10 @@
           <w:lang w:val="en-US"/>
         </w:rPr>
         <w:object w:dxaOrig="1538" w:dyaOrig="995" w14:anchorId="01104317">
-          <v:shape id="_x0000_i1027" type="#_x0000_t75" style="width:77.25pt;height:49.5pt" o:ole="">
+          <v:shape id="_x0000_i1027" type="#_x0000_t75" style="width:77.2pt;height:49.55pt" o:ole="">
             <v:imagedata r:id="rId22" o:title=""/>
           </v:shape>
-          <o:OLEObject Type="Embed" ProgID="Excel.Sheet.12" ShapeID="_x0000_i1027" DrawAspect="Icon" ObjectID="_1637308524" r:id="rId23"/>
+          <o:OLEObject Type="Embed" ProgID="Excel.Sheet.12" ShapeID="_x0000_i1027" DrawAspect="Icon" ObjectID="_1637309054" r:id="rId23"/>
         </w:object>
       </w:r>
     </w:p>
@@ -21416,14 +21411,14 @@
           <w:rFonts w:eastAsia="SimSun"/>
         </w:rPr>
       </w:pPr>
-      <w:bookmarkStart w:id="46" w:name="_Toc26124813"/>
+      <w:bookmarkStart w:id="45" w:name="_Toc26124813"/>
       <w:r>
         <w:rPr>
           <w:rFonts w:eastAsia="SimSun"/>
         </w:rPr>
         <w:t>Performance Requirements Testing</w:t>
       </w:r>
-      <w:bookmarkEnd w:id="46"/>
+      <w:bookmarkEnd w:id="45"/>
     </w:p>
     <w:p>
       <w:pPr>
@@ -21543,10 +21538,10 @@
       </w:pPr>
       <w:r>
         <w:object w:dxaOrig="1538" w:dyaOrig="995" w14:anchorId="4A66C605">
-          <v:shape id="_x0000_i1028" type="#_x0000_t75" style="width:77.25pt;height:49.5pt" o:ole="">
+          <v:shape id="_x0000_i1028" type="#_x0000_t75" style="width:77.2pt;height:49.55pt" o:ole="">
             <v:imagedata r:id="rId24" o:title=""/>
           </v:shape>
-          <o:OLEObject Type="Embed" ProgID="Excel.Sheet.12" ShapeID="_x0000_i1028" DrawAspect="Icon" ObjectID="_1637308525" r:id="rId25"/>
+          <o:OLEObject Type="Embed" ProgID="Excel.Sheet.12" ShapeID="_x0000_i1028" DrawAspect="Icon" ObjectID="_1637309055" r:id="rId25"/>
         </w:object>
       </w:r>
     </w:p>
@@ -21558,33 +21553,178 @@
           <w:rFonts w:eastAsia="SimSun"/>
         </w:rPr>
       </w:pPr>
-      <w:bookmarkStart w:id="47" w:name="_Toc26124814"/>
+      <w:bookmarkStart w:id="46" w:name="_Toc26124814"/>
       <w:r>
         <w:rPr>
           <w:rFonts w:eastAsia="SimSun"/>
         </w:rPr>
         <w:t>User Manual and Maintenance</w:t>
+      </w:r>
+      <w:bookmarkEnd w:id="46"/>
+    </w:p>
+    <w:p>
+      <w:pPr>
+        <w:pStyle w:val="Heading2"/>
+        <w:jc w:val="both"/>
+      </w:pPr>
+      <w:bookmarkStart w:id="47" w:name="_Toc26124815"/>
+      <w:r>
+        <w:t>User Manual</w:t>
       </w:r>
       <w:bookmarkEnd w:id="47"/>
     </w:p>
     <w:p>
       <w:pPr>
-        <w:pStyle w:val="Heading2"/>
-        <w:jc w:val="both"/>
-      </w:pPr>
-      <w:bookmarkStart w:id="48" w:name="_Toc26124815"/>
-      <w:r>
-        <w:t>User Manual</w:t>
+        <w:pStyle w:val="Heading3"/>
+      </w:pPr>
+      <w:bookmarkStart w:id="48" w:name="_Toc26124816"/>
+      <w:r>
+        <w:t>Hardware</w:t>
       </w:r>
       <w:bookmarkEnd w:id="48"/>
     </w:p>
     <w:p>
       <w:pPr>
+        <w:pStyle w:val="BodyText"/>
+        <w:rPr>
+          <w:lang w:val="en-US"/>
+        </w:rPr>
+      </w:pPr>
+      <w:r>
+        <w:rPr>
+          <w:lang w:val="en-US"/>
+        </w:rPr>
+        <w:t xml:space="preserve">The hardware for this system consists of the strain gauges, HX711 boards, an Arduino board, and wires and connectors.  </w:t>
+      </w:r>
+      <w:r>
+        <w:rPr>
+          <w:lang w:val="en-US"/>
+        </w:rPr>
+        <w:lastRenderedPageBreak/>
+        <w:t xml:space="preserve">To begin setting up the correct configuration, the strain gauges must be connected properly.  Each seat is monitored by a pair of strain gauges in a half-Wheatstone bridge.  This is performed by the HX711 chip, but it requires the user to correctly wire the strain gauges together.  In this configuration, only four (4) of the six (6) connectors are used.  To simplify the explanation, the gauges will be referred to as strain gauge 1 and strain gauge 2.  </w:t>
+      </w:r>
+      <w:r>
+        <w:rPr>
+          <w:lang w:val="en-US"/>
+        </w:rPr>
+        <w:t>T</w:t>
+      </w:r>
+      <w:r>
+        <w:rPr>
+          <w:lang w:val="en-US"/>
+        </w:rPr>
+        <w:t>he white</w:t>
+      </w:r>
+      <w:r>
+        <w:rPr>
+          <w:lang w:val="en-US"/>
+        </w:rPr>
+        <w:t xml:space="preserve"> wire from strain gaug</w:t>
+      </w:r>
+      <w:r>
+        <w:rPr>
+          <w:lang w:val="en-US"/>
+        </w:rPr>
+        <w:t>e 1 should be wired to the black</w:t>
+      </w:r>
+      <w:r>
+        <w:rPr>
+          <w:lang w:val="en-US"/>
+        </w:rPr>
+        <w:t xml:space="preserve"> wire of strain gauge 2.  These wires can then be connected to A+ or A-.  However, the red wire fro</w:t>
+      </w:r>
+      <w:r>
+        <w:rPr>
+          <w:lang w:val="en-US"/>
+        </w:rPr>
+        <w:t>m strain gauge 1 (with the white</w:t>
+      </w:r>
+      <w:r>
+        <w:rPr>
+          <w:lang w:val="en-US"/>
+        </w:rPr>
+        <w:t xml:space="preserve"> wire) MUST be connected to the sam</w:t>
+      </w:r>
+      <w:r>
+        <w:rPr>
+          <w:lang w:val="en-US"/>
+        </w:rPr>
+        <w:t xml:space="preserve">e polarity (E+/E-) as its white </w:t>
+      </w:r>
+      <w:r>
+        <w:rPr>
+          <w:lang w:val="en-US"/>
+        </w:rPr>
+        <w:t xml:space="preserve">wire.  Strain gauge 2 is wired similarly and connected to the remaining strain gauge, keeping the red wire with the same polarity as the black wire.  The HX711 board must then be wired to power and ground.  The ground connector must go to either pin 14 or 19 while power must be routed to pin 2 on the Arduino board (3.3 Volt output).  </w:t>
+      </w:r>
+      <w:r>
+        <w:rPr>
+          <w:lang w:val="en-US"/>
+        </w:rPr>
+        <w:t xml:space="preserve">The connectors for </w:t>
+      </w:r>
+      <w:r>
+        <w:rPr>
+          <w:lang w:val="en-US"/>
+        </w:rPr>
+        <w:t>DT</w:t>
+      </w:r>
+      <w:r>
+        <w:rPr>
+          <w:lang w:val="en-US"/>
+        </w:rPr>
+        <w:t xml:space="preserve"> and </w:t>
+      </w:r>
+      <w:r>
+        <w:rPr>
+          <w:lang w:val="en-US"/>
+        </w:rPr>
+        <w:t>SCK</w:t>
+      </w:r>
+      <w:r>
+        <w:rPr>
+          <w:lang w:val="en-US"/>
+        </w:rPr>
+        <w:t xml:space="preserve"> are then wired to pins </w:t>
+      </w:r>
+      <w:r>
+        <w:rPr>
+          <w:lang w:val="en-US"/>
+        </w:rPr>
+        <w:t xml:space="preserve">2 and 3, respectively, </w:t>
+      </w:r>
+      <w:r>
+        <w:rPr>
+          <w:lang w:val="en-US"/>
+        </w:rPr>
+        <w:t>for the child sensor and pins</w:t>
+      </w:r>
+      <w:r>
+        <w:rPr>
+          <w:lang w:val="en-US"/>
+        </w:rPr>
+        <w:t xml:space="preserve"> 4 and 5, respectively,</w:t>
+      </w:r>
+      <w:r>
+        <w:rPr>
+          <w:lang w:val="en-US"/>
+        </w:rPr>
+        <w:t xml:space="preserve"> for the driver’s sensor.  The</w:t>
+      </w:r>
+      <w:r>
+        <w:rPr>
+          <w:lang w:val="en-US"/>
+        </w:rPr>
+        <w:t xml:space="preserve"> power for the Arduino can come from a USB connector, DC power supply, or a battery, but it should be noted that the Arduino Nano 33IoT runs on 3.3 volts NOT the standard Arduino voltage of 5 volts, so be wary if using anything other than a USB connector.</w:t>
+      </w:r>
+    </w:p>
+    <w:p>
+      <w:pPr>
         <w:pStyle w:val="Heading3"/>
       </w:pPr>
-      <w:bookmarkStart w:id="49" w:name="_Toc26124816"/>
-      <w:r>
-        <w:t>Hardware</w:t>
+      <w:bookmarkStart w:id="49" w:name="_Toc26124817"/>
+      <w:r>
+        <w:t>Firmware</w:t>
       </w:r>
       <w:bookmarkEnd w:id="49"/>
     </w:p>
@@ -21599,575 +21739,430 @@
         <w:rPr>
           <w:lang w:val="en-US"/>
         </w:rPr>
-        <w:t xml:space="preserve">The hardware for this system consists of the strain gauges, HX711 boards, an Arduino board, and wires and connectors.  </w:t>
-      </w:r>
-      <w:r>
-        <w:rPr>
-          <w:lang w:val="en-US"/>
-        </w:rPr>
-        <w:lastRenderedPageBreak/>
-        <w:t xml:space="preserve">To begin setting up the correct configuration, the strain gauges must be connected properly.  Each seat is monitored by a pair of strain gauges in a half-Wheatstone bridge.  This is performed by the HX711 chip, but it requires the user to correctly wire the strain gauges together.  In this configuration, only four (4) of the six (6) connectors are used.  To simplify the explanation, the gauges will be referred to as strain gauge 1 and strain gauge 2.  </w:t>
-      </w:r>
-      <w:r>
-        <w:rPr>
-          <w:lang w:val="en-US"/>
-        </w:rPr>
-        <w:t>T</w:t>
-      </w:r>
-      <w:r>
-        <w:rPr>
-          <w:lang w:val="en-US"/>
-        </w:rPr>
-        <w:t>he white</w:t>
-      </w:r>
-      <w:r>
-        <w:rPr>
-          <w:lang w:val="en-US"/>
-        </w:rPr>
-        <w:t xml:space="preserve"> wire from strain gaug</w:t>
-      </w:r>
-      <w:r>
-        <w:rPr>
-          <w:lang w:val="en-US"/>
-        </w:rPr>
-        <w:t>e 1 should be wired to the black</w:t>
-      </w:r>
-      <w:r>
-        <w:rPr>
-          <w:lang w:val="en-US"/>
-        </w:rPr>
-        <w:t xml:space="preserve"> wire of strain gauge 2.  These wires can then be connected to A+ or A-.  However, the red wire fro</w:t>
-      </w:r>
-      <w:r>
-        <w:rPr>
-          <w:lang w:val="en-US"/>
-        </w:rPr>
-        <w:t>m strain gauge 1 (with the white</w:t>
-      </w:r>
-      <w:r>
-        <w:rPr>
-          <w:lang w:val="en-US"/>
-        </w:rPr>
-        <w:t xml:space="preserve"> wire) MUST be connected to the sam</w:t>
-      </w:r>
-      <w:r>
-        <w:rPr>
-          <w:lang w:val="en-US"/>
-        </w:rPr>
-        <w:t xml:space="preserve">e polarity (E+/E-) as its white </w:t>
-      </w:r>
-      <w:r>
-        <w:rPr>
-          <w:lang w:val="en-US"/>
-        </w:rPr>
-        <w:t xml:space="preserve">wire.  Strain gauge 2 is wired similarly and connected to the remaining strain gauge, keeping the red wire with the same polarity as the black wire.  The HX711 board must then be wired to power and ground.  The ground connector must go to either pin 14 or 19 while power must be routed to pin 2 on the Arduino board (3.3 Volt output).  </w:t>
-      </w:r>
-      <w:r>
-        <w:rPr>
-          <w:lang w:val="en-US"/>
-        </w:rPr>
-        <w:t xml:space="preserve">The connectors for </w:t>
-      </w:r>
-      <w:r>
-        <w:rPr>
-          <w:lang w:val="en-US"/>
-        </w:rPr>
-        <w:t>DT</w:t>
-      </w:r>
-      <w:r>
-        <w:rPr>
-          <w:lang w:val="en-US"/>
-        </w:rPr>
-        <w:t xml:space="preserve"> and </w:t>
-      </w:r>
-      <w:r>
-        <w:rPr>
-          <w:lang w:val="en-US"/>
-        </w:rPr>
-        <w:t>SCK</w:t>
-      </w:r>
-      <w:r>
-        <w:rPr>
-          <w:lang w:val="en-US"/>
-        </w:rPr>
-        <w:t xml:space="preserve"> are then wired to pins </w:t>
-      </w:r>
-      <w:r>
-        <w:rPr>
-          <w:lang w:val="en-US"/>
-        </w:rPr>
-        <w:t xml:space="preserve">2 and 3, respectively, </w:t>
-      </w:r>
-      <w:r>
-        <w:rPr>
-          <w:lang w:val="en-US"/>
-        </w:rPr>
-        <w:t>for the child sensor and pins</w:t>
-      </w:r>
-      <w:r>
-        <w:rPr>
-          <w:lang w:val="en-US"/>
-        </w:rPr>
-        <w:t xml:space="preserve"> 4 and 5, respectively,</w:t>
-      </w:r>
-      <w:r>
-        <w:rPr>
-          <w:lang w:val="en-US"/>
-        </w:rPr>
-        <w:t xml:space="preserve"> for the driver’s sensor.  The</w:t>
-      </w:r>
-      <w:r>
-        <w:rPr>
-          <w:lang w:val="en-US"/>
-        </w:rPr>
-        <w:t xml:space="preserve"> power for the Arduino can come from a USB connector, DC power supply, or a battery, but it should be noted that the Arduino Nano 33IoT runs on 3.3 volts NOT the standard Arduino voltage of 5 volts, so be wary if using anything other than a USB connector.</w:t>
+        <w:t>The firmware component consists of the Arduino board’s code that monitors the sensors and transmits an alert to the backend software.  To configu</w:t>
+      </w:r>
+      <w:r>
+        <w:rPr>
+          <w:lang w:val="en-US"/>
+        </w:rPr>
+        <w:t>re the board, the Arduino IDE [10</w:t>
+      </w:r>
+      <w:r>
+        <w:rPr>
+          <w:lang w:val="en-US"/>
+        </w:rPr>
+        <w:t xml:space="preserve">] must be installed on a PC. The </w:t>
+      </w:r>
+      <w:proofErr w:type="spellStart"/>
+      <w:r>
+        <w:rPr>
+          <w:lang w:val="en-US"/>
+        </w:rPr>
+        <w:t>WifiNINA</w:t>
+      </w:r>
+      <w:proofErr w:type="spellEnd"/>
+      <w:r>
+        <w:rPr>
+          <w:lang w:val="en-US"/>
+        </w:rPr>
+        <w:t xml:space="preserve"> and HX711 libraries must be installed from inside the IDE by going to Tools -&gt; Manage Libraries, then entering “</w:t>
+      </w:r>
+      <w:proofErr w:type="spellStart"/>
+      <w:r>
+        <w:rPr>
+          <w:lang w:val="en-US"/>
+        </w:rPr>
+        <w:t>wifinina</w:t>
+      </w:r>
+      <w:proofErr w:type="spellEnd"/>
+      <w:r>
+        <w:rPr>
+          <w:lang w:val="en-US"/>
+        </w:rPr>
+        <w:t>” and installing the library, and then doing the same for the HX711 library.</w:t>
+      </w:r>
+      <w:r>
+        <w:rPr>
+          <w:lang w:val="en-US"/>
+        </w:rPr>
+        <w:t xml:space="preserve">  The driver for the Arduino must be installed in a similar manner by going to Tools -&gt; Board -&gt; Board Manager and searching for “</w:t>
+      </w:r>
+      <w:proofErr w:type="spellStart"/>
+      <w:r>
+        <w:rPr>
+          <w:lang w:val="en-US"/>
+        </w:rPr>
+        <w:t>nano</w:t>
+      </w:r>
+      <w:proofErr w:type="spellEnd"/>
+      <w:r>
+        <w:rPr>
+          <w:lang w:val="en-US"/>
+        </w:rPr>
+        <w:t xml:space="preserve">”, then selecting “Arduino </w:t>
+      </w:r>
+      <w:proofErr w:type="spellStart"/>
+      <w:r>
+        <w:rPr>
+          <w:lang w:val="en-US"/>
+        </w:rPr>
+        <w:t>SAMDBoards</w:t>
+      </w:r>
+      <w:proofErr w:type="spellEnd"/>
+      <w:r>
+        <w:rPr>
+          <w:lang w:val="en-US"/>
+        </w:rPr>
+        <w:t>” and installing it making sure that Arduino Nano is listed in the description.</w:t>
+      </w:r>
+      <w:r>
+        <w:rPr>
+          <w:lang w:val="en-US"/>
+        </w:rPr>
+        <w:t xml:space="preserve">  Once this has been done, the board should be visible by the computer and have all the correct libraries installed.</w:t>
       </w:r>
     </w:p>
     <w:p>
       <w:pPr>
+        <w:pStyle w:val="BodyText"/>
+        <w:rPr>
+          <w:lang w:val="en-US"/>
+        </w:rPr>
+      </w:pPr>
+      <w:r>
+        <w:rPr>
+          <w:lang w:val="en-US"/>
+        </w:rPr>
+        <w:t>Once the libraries are installed and the Arduino has been connected to the PC, the code can be loaded to the board vi</w:t>
+      </w:r>
+      <w:r>
+        <w:rPr>
+          <w:lang w:val="en-US"/>
+        </w:rPr>
+        <w:t>a</w:t>
+      </w:r>
+      <w:r>
+        <w:rPr>
+          <w:lang w:val="en-US"/>
+        </w:rPr>
+        <w:t xml:space="preserve"> USB.  </w:t>
+      </w:r>
+      <w:r>
+        <w:rPr>
+          <w:lang w:val="en-US"/>
+        </w:rPr>
+        <w:t>The file “</w:t>
+      </w:r>
+      <w:proofErr w:type="spellStart"/>
+      <w:r>
+        <w:rPr>
+          <w:lang w:val="en-US"/>
+        </w:rPr>
+        <w:t>alertproject.ino</w:t>
+      </w:r>
+      <w:proofErr w:type="spellEnd"/>
+      <w:r>
+        <w:rPr>
+          <w:lang w:val="en-US"/>
+        </w:rPr>
+        <w:t>” contains code for the Arduino board.</w:t>
+      </w:r>
+      <w:r>
+        <w:rPr>
+          <w:lang w:val="en-US"/>
+        </w:rPr>
+        <w:t xml:space="preserve">  </w:t>
+      </w:r>
+      <w:r>
+        <w:rPr>
+          <w:lang w:val="en-US"/>
+        </w:rPr>
+        <w:tab/>
+        <w:t xml:space="preserve">To configure the Arduino to connect to a </w:t>
+      </w:r>
+      <w:r>
+        <w:rPr>
+          <w:lang w:val="en-US"/>
+        </w:rPr>
+        <w:t>Wi-Fi</w:t>
+      </w:r>
+      <w:r>
+        <w:rPr>
+          <w:lang w:val="en-US"/>
+        </w:rPr>
+        <w:t xml:space="preserve"> network, the SSID and password for a WPA2 network must be input into the </w:t>
+      </w:r>
+      <w:proofErr w:type="spellStart"/>
+      <w:r>
+        <w:rPr>
+          <w:lang w:val="en-US"/>
+        </w:rPr>
+        <w:t>networkSsid</w:t>
+      </w:r>
+      <w:proofErr w:type="spellEnd"/>
+      <w:r>
+        <w:rPr>
+          <w:lang w:val="en-US"/>
+        </w:rPr>
+        <w:t xml:space="preserve"> and </w:t>
+      </w:r>
+      <w:proofErr w:type="spellStart"/>
+      <w:r>
+        <w:rPr>
+          <w:lang w:val="en-US"/>
+        </w:rPr>
+        <w:t>networkPass</w:t>
+      </w:r>
+      <w:proofErr w:type="spellEnd"/>
+      <w:r>
+        <w:rPr>
+          <w:lang w:val="en-US"/>
+        </w:rPr>
+        <w:t xml:space="preserve"> variables.  The next configuration change is the delay time for detecting if a driver has left the child in the car alone.  The variable is in milliseconds </w:t>
+      </w:r>
+      <w:r>
+        <w:rPr>
+          <w:lang w:val="en-US"/>
+        </w:rPr>
+        <w:t xml:space="preserve">and the default is 30,000 </w:t>
+      </w:r>
+      <w:proofErr w:type="spellStart"/>
+      <w:r>
+        <w:rPr>
+          <w:lang w:val="en-US"/>
+        </w:rPr>
+        <w:t>ms</w:t>
+      </w:r>
+      <w:proofErr w:type="spellEnd"/>
+      <w:r>
+        <w:rPr>
+          <w:lang w:val="en-US"/>
+        </w:rPr>
+        <w:t xml:space="preserve"> (</w:t>
+      </w:r>
+      <w:r>
+        <w:rPr>
+          <w:lang w:val="en-US"/>
+        </w:rPr>
+        <w:t>30 seconds</w:t>
+      </w:r>
+      <w:r>
+        <w:rPr>
+          <w:lang w:val="en-US"/>
+        </w:rPr>
+        <w:t>)</w:t>
+      </w:r>
+      <w:r>
+        <w:rPr>
+          <w:lang w:val="en-US"/>
+        </w:rPr>
+        <w:t>.  In practice this would likely be much longer to allow a driver to pump gas, remove the child from the seat, unload the car, etc.</w:t>
+      </w:r>
+    </w:p>
+    <w:p>
+      <w:pPr>
+        <w:pStyle w:val="BodyText"/>
+        <w:rPr>
+          <w:lang w:val="en-US"/>
+        </w:rPr>
+      </w:pPr>
+      <w:r>
+        <w:rPr>
+          <w:lang w:val="en-US"/>
+        </w:rPr>
+        <w:t>The final configuration that the user must make is to configure the strain gauges.  The variances in manufacturing require that this be done for each strain gauge pair</w:t>
+      </w:r>
+      <w:r>
+        <w:rPr>
+          <w:lang w:val="en-US"/>
+        </w:rPr>
+        <w:t xml:space="preserve"> to make sure the numbers are correct.  Using </w:t>
+      </w:r>
+      <w:r>
+        <w:rPr>
+          <w:lang w:val="en-US"/>
+        </w:rPr>
+        <w:t>the program at the bottom of [12</w:t>
+      </w:r>
+      <w:r>
+        <w:rPr>
+          <w:lang w:val="en-US"/>
+        </w:rPr>
+        <w:t xml:space="preserve">], the strain gauges can be calibrated by starting the system with no weight and then adding a known weight and using the serial monitor and </w:t>
+      </w:r>
+      <w:proofErr w:type="gramStart"/>
+      <w:r>
+        <w:rPr>
+          <w:lang w:val="en-US"/>
+        </w:rPr>
+        <w:t xml:space="preserve">the </w:t>
+      </w:r>
+      <w:r>
+        <w:rPr>
+          <w:lang w:val="en-US"/>
+        </w:rPr>
+        <w:t>+/-</w:t>
+      </w:r>
+      <w:proofErr w:type="gramEnd"/>
+      <w:r>
+        <w:rPr>
+          <w:lang w:val="en-US"/>
+        </w:rPr>
+        <w:t xml:space="preserve"> </w:t>
+      </w:r>
+      <w:r>
+        <w:rPr>
+          <w:lang w:val="en-US"/>
+        </w:rPr>
+        <w:t xml:space="preserve">keys </w:t>
+      </w:r>
+      <w:r>
+        <w:rPr>
+          <w:lang w:val="en-US"/>
+        </w:rPr>
+        <w:t xml:space="preserve">to increase or decrease the calibration factor.  When the printed value matches the known </w:t>
+      </w:r>
+      <w:r>
+        <w:rPr>
+          <w:lang w:val="en-US"/>
+        </w:rPr>
+        <w:lastRenderedPageBreak/>
+        <w:t>weight, the calibration factor that is printed should be used to calibrate that strain gauge assembly at startup.</w:t>
+      </w:r>
+      <w:r>
+        <w:rPr>
+          <w:lang w:val="en-US"/>
+        </w:rPr>
+        <w:tab/>
+      </w:r>
+    </w:p>
+    <w:p>
+      <w:pPr>
         <w:pStyle w:val="Heading3"/>
       </w:pPr>
-      <w:bookmarkStart w:id="50" w:name="_Toc26124817"/>
-      <w:r>
-        <w:t>Firmware</w:t>
+      <w:bookmarkStart w:id="50" w:name="_Toc26124818"/>
+      <w:r>
+        <w:t>Software</w:t>
       </w:r>
       <w:bookmarkEnd w:id="50"/>
     </w:p>
     <w:p>
       <w:pPr>
-        <w:pStyle w:val="BodyText"/>
-        <w:rPr>
-          <w:lang w:val="en-US"/>
-        </w:rPr>
-      </w:pPr>
-      <w:r>
-        <w:rPr>
-          <w:lang w:val="en-US"/>
-        </w:rPr>
-        <w:t>The firmware component consists of the Arduino board’s code that monitors the sensors and transmits an alert to the backend software.  To configu</w:t>
-      </w:r>
-      <w:r>
-        <w:rPr>
-          <w:lang w:val="en-US"/>
-        </w:rPr>
-        <w:t>re the board, the Arduino IDE [10</w:t>
-      </w:r>
-      <w:r>
-        <w:rPr>
-          <w:lang w:val="en-US"/>
-        </w:rPr>
-        <w:t xml:space="preserve">] must be installed on a PC. The </w:t>
+        <w:ind w:firstLine="288"/>
+        <w:jc w:val="both"/>
+      </w:pPr>
+      <w:r>
+        <w:t xml:space="preserve">The software and Amazon </w:t>
       </w:r>
       <w:proofErr w:type="spellStart"/>
       <w:r>
-        <w:rPr>
-          <w:lang w:val="en-US"/>
-        </w:rPr>
-        <w:t>WifiNINA</w:t>
+        <w:t>IoT</w:t>
       </w:r>
       <w:proofErr w:type="spellEnd"/>
       <w:r>
-        <w:rPr>
-          <w:lang w:val="en-US"/>
-        </w:rPr>
-        <w:t xml:space="preserve"> and HX711 libraries must be installed from inside the IDE by going to Tools -&gt; Manage Libraries, then entering “</w:t>
+        <w:t xml:space="preserve"> setup and operation is a detailed process and has been documented in </w:t>
+      </w:r>
+      <w:r>
+        <w:fldChar w:fldCharType="begin"/>
+      </w:r>
+      <w:r>
+        <w:instrText xml:space="preserve"> REF _Ref26004685 \r \h </w:instrText>
+      </w:r>
+      <w:r>
+        <w:fldChar w:fldCharType="separate"/>
+      </w:r>
+      <w:r>
+        <w:t>XII</w:t>
+      </w:r>
+      <w:r>
+        <w:fldChar w:fldCharType="end"/>
+      </w:r>
+      <w:r>
+        <w:t xml:space="preserve">.  The short version will be documented here.  </w:t>
+      </w:r>
+      <w:r>
+        <w:t xml:space="preserve">The first </w:t>
+      </w:r>
+      <w:proofErr w:type="gramStart"/>
+      <w:r>
+        <w:t xml:space="preserve">step is to sign into the AWS </w:t>
       </w:r>
       <w:proofErr w:type="spellStart"/>
       <w:r>
-        <w:rPr>
-          <w:lang w:val="en-US"/>
-        </w:rPr>
-        <w:t>wifinina</w:t>
+        <w:t>IoT</w:t>
       </w:r>
       <w:proofErr w:type="spellEnd"/>
       <w:r>
-        <w:rPr>
-          <w:lang w:val="en-US"/>
-        </w:rPr>
-        <w:t>” and installing the library, and then doing the same for the HX711 library.</w:t>
-      </w:r>
-      <w:r>
-        <w:rPr>
-          <w:lang w:val="en-US"/>
-        </w:rPr>
-        <w:t xml:space="preserve">  The driver for the Arduino must be installed in a similar manner by going to Tools -&gt; Board -&gt; Board Manager and searching for “</w:t>
-      </w:r>
-      <w:proofErr w:type="spellStart"/>
-      <w:r>
-        <w:rPr>
-          <w:lang w:val="en-US"/>
-        </w:rPr>
-        <w:t>nano</w:t>
-      </w:r>
-      <w:proofErr w:type="spellEnd"/>
-      <w:r>
-        <w:rPr>
-          <w:lang w:val="en-US"/>
-        </w:rPr>
-        <w:t xml:space="preserve">”, then selecting “Arduino </w:t>
-      </w:r>
-      <w:proofErr w:type="spellStart"/>
-      <w:r>
-        <w:rPr>
-          <w:lang w:val="en-US"/>
-        </w:rPr>
-        <w:t>SAMDBoards</w:t>
-      </w:r>
-      <w:proofErr w:type="spellEnd"/>
-      <w:r>
-        <w:rPr>
-          <w:lang w:val="en-US"/>
-        </w:rPr>
-        <w:t>” and installing it making sure that Arduino Nano is listed in the description.</w:t>
-      </w:r>
-      <w:r>
-        <w:rPr>
-          <w:lang w:val="en-US"/>
-        </w:rPr>
-        <w:t xml:space="preserve">  Once this has been done, the board should be visible by the computer and have all the correct libraries installed.</w:t>
+        <w:t xml:space="preserve"> console (or make an account, if necessary) and then register</w:t>
+      </w:r>
+      <w:proofErr w:type="gramEnd"/>
+      <w:r>
+        <w:t xml:space="preserve"> the device and create a policy.  Each device must have a certificate generated for it along with a key pair.</w:t>
+      </w:r>
+      <w:r>
+        <w:t xml:space="preserve">  These must then be downloaded to the local PC.  Once this has been done, the device must have a policy set for it.</w:t>
       </w:r>
     </w:p>
     <w:p>
       <w:pPr>
-        <w:pStyle w:val="BodyText"/>
-        <w:rPr>
-          <w:lang w:val="en-US"/>
-        </w:rPr>
-      </w:pPr>
-      <w:r>
-        <w:rPr>
-          <w:lang w:val="en-US"/>
-        </w:rPr>
-        <w:t>Once the libraries are installed and the Arduino has been connected to the PC, the code can be loaded to the board vi</w:t>
-      </w:r>
-      <w:r>
-        <w:rPr>
-          <w:lang w:val="en-US"/>
-        </w:rPr>
-        <w:t>a</w:t>
-      </w:r>
-      <w:r>
-        <w:rPr>
-          <w:lang w:val="en-US"/>
-        </w:rPr>
-        <w:t xml:space="preserve"> USB.  </w:t>
-      </w:r>
-      <w:r>
-        <w:rPr>
-          <w:lang w:val="en-US"/>
-        </w:rPr>
-        <w:t>The file “</w:t>
-      </w:r>
-      <w:proofErr w:type="spellStart"/>
-      <w:r>
-        <w:rPr>
-          <w:lang w:val="en-US"/>
-        </w:rPr>
-        <w:t>alertproject.ino</w:t>
-      </w:r>
-      <w:proofErr w:type="spellEnd"/>
-      <w:r>
-        <w:rPr>
-          <w:lang w:val="en-US"/>
-        </w:rPr>
-        <w:t>” contains code for the Arduino board.</w:t>
-      </w:r>
-      <w:r>
-        <w:rPr>
-          <w:lang w:val="en-US"/>
-        </w:rPr>
-        <w:t xml:space="preserve">  </w:t>
-      </w:r>
-      <w:r>
-        <w:rPr>
-          <w:lang w:val="en-US"/>
-        </w:rPr>
-        <w:tab/>
-        <w:t xml:space="preserve">To configure the Arduino to connect to a </w:t>
-      </w:r>
-      <w:r>
-        <w:rPr>
-          <w:lang w:val="en-US"/>
-        </w:rPr>
-        <w:t>Wi-Fi</w:t>
-      </w:r>
-      <w:r>
-        <w:rPr>
-          <w:lang w:val="en-US"/>
-        </w:rPr>
-        <w:t xml:space="preserve"> network, the SSID and password for a WPA2 network must be input into the </w:t>
-      </w:r>
-      <w:proofErr w:type="spellStart"/>
-      <w:r>
-        <w:rPr>
-          <w:lang w:val="en-US"/>
-        </w:rPr>
-        <w:t>networkSsid</w:t>
-      </w:r>
-      <w:proofErr w:type="spellEnd"/>
-      <w:r>
-        <w:rPr>
-          <w:lang w:val="en-US"/>
-        </w:rPr>
-        <w:t xml:space="preserve"> and </w:t>
-      </w:r>
-      <w:proofErr w:type="spellStart"/>
-      <w:r>
-        <w:rPr>
-          <w:lang w:val="en-US"/>
-        </w:rPr>
-        <w:t>networkPass</w:t>
-      </w:r>
-      <w:proofErr w:type="spellEnd"/>
-      <w:r>
-        <w:rPr>
-          <w:lang w:val="en-US"/>
-        </w:rPr>
-        <w:t xml:space="preserve"> variables.  The next configuration change is the delay time for detecting if a driver has left the child in the car alone.  The variable is in milliseconds </w:t>
-      </w:r>
-      <w:r>
-        <w:rPr>
-          <w:lang w:val="en-US"/>
-        </w:rPr>
-        <w:t xml:space="preserve">and the default is 30,000 </w:t>
-      </w:r>
-      <w:proofErr w:type="spellStart"/>
-      <w:r>
-        <w:rPr>
-          <w:lang w:val="en-US"/>
-        </w:rPr>
-        <w:t>ms</w:t>
-      </w:r>
-      <w:proofErr w:type="spellEnd"/>
-      <w:r>
-        <w:rPr>
-          <w:lang w:val="en-US"/>
-        </w:rPr>
-        <w:t xml:space="preserve"> (</w:t>
-      </w:r>
-      <w:r>
-        <w:rPr>
-          <w:lang w:val="en-US"/>
-        </w:rPr>
-        <w:t>30 seconds</w:t>
-      </w:r>
-      <w:r>
-        <w:rPr>
-          <w:lang w:val="en-US"/>
-        </w:rPr>
-        <w:t>)</w:t>
-      </w:r>
-      <w:r>
-        <w:rPr>
-          <w:lang w:val="en-US"/>
-        </w:rPr>
-        <w:t>.  In practice this would likely be much longer to allow a driver to pump gas, remove the child from the seat, unload the car, etc.</w:t>
+        <w:ind w:firstLine="288"/>
+        <w:jc w:val="both"/>
+      </w:pPr>
+      <w:r>
+        <w:t>Once the device has been setup, the system to transmit a text message must be created using Amazon SNS.  Once logged into the SNS console, create a topic and subscribe to the topic.  The protocol for communication must be chosen (in this case, SMS) and a number input for receiving the message.  The next step is to create a rule to send the push notification.</w:t>
       </w:r>
     </w:p>
     <w:p>
       <w:pPr>
-        <w:pStyle w:val="BodyText"/>
-        <w:rPr>
-          <w:lang w:val="en-US"/>
-        </w:rPr>
-      </w:pPr>
-      <w:r>
-        <w:rPr>
-          <w:lang w:val="en-US"/>
-        </w:rPr>
-        <w:t>The final configuration that the user must make is to configure the strain gauges.  The variances in manufacturing require that this be done for each strain gauge pair</w:t>
-      </w:r>
-      <w:r>
-        <w:rPr>
-          <w:lang w:val="en-US"/>
-        </w:rPr>
-        <w:t xml:space="preserve"> to make sure the numbers are correct.  Using </w:t>
-      </w:r>
-      <w:r>
-        <w:rPr>
-          <w:lang w:val="en-US"/>
-        </w:rPr>
-        <w:t>the program at the bottom of [12</w:t>
-      </w:r>
-      <w:r>
-        <w:rPr>
-          <w:lang w:val="en-US"/>
-        </w:rPr>
-        <w:t xml:space="preserve">], the strain gauges can be calibrated by starting the system with no weight and then adding a known weight and using the serial monitor and </w:t>
-      </w:r>
-      <w:proofErr w:type="gramStart"/>
-      <w:r>
-        <w:rPr>
-          <w:lang w:val="en-US"/>
-        </w:rPr>
-        <w:t xml:space="preserve">the </w:t>
-      </w:r>
-      <w:r>
-        <w:rPr>
-          <w:lang w:val="en-US"/>
-        </w:rPr>
-        <w:t>+/-</w:t>
-      </w:r>
-      <w:proofErr w:type="gramEnd"/>
-      <w:r>
-        <w:rPr>
-          <w:lang w:val="en-US"/>
-        </w:rPr>
-        <w:t xml:space="preserve"> </w:t>
-      </w:r>
-      <w:r>
-        <w:rPr>
-          <w:lang w:val="en-US"/>
-        </w:rPr>
-        <w:t xml:space="preserve">keys </w:t>
-      </w:r>
-      <w:r>
-        <w:rPr>
-          <w:lang w:val="en-US"/>
-        </w:rPr>
-        <w:t xml:space="preserve">to increase or decrease the calibration factor.  When the printed value matches the known </w:t>
-      </w:r>
-      <w:r>
-        <w:rPr>
-          <w:lang w:val="en-US"/>
-        </w:rPr>
-        <w:lastRenderedPageBreak/>
-        <w:t>weight, the calibration factor that is printed should be used to calibrate that strain gauge assembly at startup.</w:t>
-      </w:r>
-      <w:r>
-        <w:rPr>
-          <w:lang w:val="en-US"/>
-        </w:rPr>
-        <w:tab/>
+        <w:ind w:firstLine="288"/>
+        <w:jc w:val="both"/>
+      </w:pPr>
+      <w:r>
+        <w:t xml:space="preserve">Python was the chosen programming language for this project, so Anaconda 3.7 must be installed to function properly.  The included code (Section </w:t>
+      </w:r>
+      <w:r>
+        <w:fldChar w:fldCharType="begin"/>
+      </w:r>
+      <w:r>
+        <w:instrText xml:space="preserve"> REF _Ref26005197 \r \h </w:instrText>
+      </w:r>
+      <w:r>
+        <w:fldChar w:fldCharType="separate"/>
+      </w:r>
+      <w:r>
+        <w:t>XIII</w:t>
+      </w:r>
+      <w:r>
+        <w:fldChar w:fldCharType="end"/>
+      </w:r>
+      <w:r>
+        <w:t xml:space="preserve">) can then be run in the </w:t>
+      </w:r>
+      <w:proofErr w:type="spellStart"/>
+      <w:r>
+        <w:t>Spyder</w:t>
+      </w:r>
+      <w:proofErr w:type="spellEnd"/>
+      <w:r>
+        <w:t xml:space="preserve"> IDE.</w:t>
       </w:r>
     </w:p>
     <w:p>
       <w:pPr>
-        <w:pStyle w:val="Heading3"/>
-      </w:pPr>
-      <w:bookmarkStart w:id="51" w:name="_Toc26124818"/>
-      <w:r>
-        <w:t>Software</w:t>
-      </w:r>
-      <w:bookmarkEnd w:id="51"/>
-    </w:p>
-    <w:p>
-      <w:pPr>
-        <w:ind w:firstLine="288"/>
-        <w:jc w:val="both"/>
-      </w:pPr>
-      <w:r>
-        <w:t xml:space="preserve">The software and Amazon </w:t>
-      </w:r>
-      <w:proofErr w:type="spellStart"/>
-      <w:r>
-        <w:t>IoT</w:t>
-      </w:r>
-      <w:proofErr w:type="spellEnd"/>
-      <w:r>
-        <w:t xml:space="preserve"> setup and operation is a detailed process and has been documented in </w:t>
-      </w:r>
-      <w:r>
-        <w:fldChar w:fldCharType="begin"/>
-      </w:r>
-      <w:r>
-        <w:instrText xml:space="preserve"> REF _Ref26004685 \r \h </w:instrText>
-      </w:r>
-      <w:r>
-        <w:fldChar w:fldCharType="separate"/>
-      </w:r>
-      <w:r>
-        <w:t>XII</w:t>
-      </w:r>
-      <w:r>
-        <w:fldChar w:fldCharType="end"/>
-      </w:r>
-      <w:r>
-        <w:t xml:space="preserve">.  The short version will be documented here.  </w:t>
-      </w:r>
-      <w:r>
-        <w:t xml:space="preserve">The first </w:t>
-      </w:r>
-      <w:proofErr w:type="gramStart"/>
-      <w:r>
-        <w:t xml:space="preserve">step is to sign into the AWS </w:t>
-      </w:r>
-      <w:proofErr w:type="spellStart"/>
-      <w:r>
-        <w:t>IoT</w:t>
-      </w:r>
-      <w:proofErr w:type="spellEnd"/>
-      <w:r>
-        <w:t xml:space="preserve"> console (or make an account, if necessary) and then register</w:t>
-      </w:r>
-      <w:proofErr w:type="gramEnd"/>
-      <w:r>
-        <w:t xml:space="preserve"> the device and create a policy.  Each device must have a certificate generated for it along with a key pair.</w:t>
-      </w:r>
-      <w:r>
-        <w:t xml:space="preserve">  These must then be downloaded to the local PC.  Once this has been done, the device must have a policy set for it.</w:t>
-      </w:r>
-    </w:p>
-    <w:p>
-      <w:pPr>
-        <w:ind w:firstLine="288"/>
-        <w:jc w:val="both"/>
-      </w:pPr>
-      <w:r>
-        <w:t>Once the device has been setup, the system to transmit a text message must be created using Amazon SNS.  Once logged into the SNS console, create a topic and subscribe to the topic.  The protocol for communication must be chosen (in this case, SMS) and a number input for receiving the message.  The next step is to create a rule to send the push notification.</w:t>
-      </w:r>
-    </w:p>
-    <w:p>
-      <w:pPr>
-        <w:ind w:firstLine="288"/>
-        <w:jc w:val="both"/>
-      </w:pPr>
-      <w:r>
-        <w:t xml:space="preserve">Python was the chosen programming language for this project, so Anaconda 3.7 must be installed to function properly.  The included code (Section </w:t>
-      </w:r>
-      <w:r>
-        <w:fldChar w:fldCharType="begin"/>
-      </w:r>
-      <w:r>
-        <w:instrText xml:space="preserve"> REF _Ref26005197 \r \h </w:instrText>
-      </w:r>
-      <w:r>
-        <w:fldChar w:fldCharType="separate"/>
-      </w:r>
-      <w:r>
-        <w:t>XIII</w:t>
-      </w:r>
-      <w:r>
-        <w:fldChar w:fldCharType="end"/>
-      </w:r>
-      <w:r>
-        <w:t xml:space="preserve">) can then be run in the </w:t>
-      </w:r>
-      <w:proofErr w:type="spellStart"/>
-      <w:r>
-        <w:t>Spyder</w:t>
-      </w:r>
-      <w:proofErr w:type="spellEnd"/>
-      <w:r>
-        <w:t xml:space="preserve"> IDE.</w:t>
-      </w:r>
-    </w:p>
-    <w:p>
-      <w:pPr>
         <w:pStyle w:val="Heading1"/>
         <w:jc w:val="both"/>
         <w:rPr>
           <w:rFonts w:eastAsia="SimSun"/>
         </w:rPr>
       </w:pPr>
-      <w:bookmarkStart w:id="52" w:name="_Toc26124819"/>
+      <w:bookmarkStart w:id="51" w:name="_Toc26124819"/>
       <w:r>
         <w:rPr>
           <w:rFonts w:eastAsia="SimSun"/>
         </w:rPr>
         <w:t>Bill of Materials</w:t>
       </w:r>
-      <w:bookmarkEnd w:id="52"/>
+      <w:bookmarkEnd w:id="51"/>
     </w:p>
     <w:tbl>
       <w:tblPr>
@@ -22378,29 +22373,55 @@
           <w:rFonts w:eastAsia="SimSun"/>
         </w:rPr>
       </w:pPr>
-      <w:bookmarkStart w:id="53" w:name="_Toc26124820"/>
+      <w:bookmarkStart w:id="52" w:name="_Toc26124820"/>
       <w:r>
         <w:rPr>
           <w:rFonts w:eastAsia="SimSun"/>
         </w:rPr>
         <w:t>Future Work</w:t>
+      </w:r>
+      <w:bookmarkEnd w:id="52"/>
+    </w:p>
+    <w:p>
+      <w:pPr>
+        <w:pStyle w:val="Heading2"/>
+        <w:jc w:val="both"/>
+        <w:rPr>
+          <w:rFonts w:eastAsia="SimSun"/>
+        </w:rPr>
+      </w:pPr>
+      <w:bookmarkStart w:id="53" w:name="_Toc26124821"/>
+      <w:r>
+        <w:rPr>
+          <w:rFonts w:eastAsia="SimSun"/>
+        </w:rPr>
+        <w:t>Temperature sensor</w:t>
       </w:r>
       <w:bookmarkEnd w:id="53"/>
     </w:p>
     <w:p>
       <w:pPr>
+        <w:ind w:firstLine="288"/>
+        <w:jc w:val="both"/>
+      </w:pPr>
+      <w:r>
+        <w:t>A temperature sensor connected to the Arduino would be a possible source for future work. This number could then be reported along with the alert message.</w:t>
+      </w:r>
+    </w:p>
+    <w:p>
+      <w:pPr>
         <w:pStyle w:val="Heading2"/>
         <w:jc w:val="both"/>
         <w:rPr>
           <w:rFonts w:eastAsia="SimSun"/>
         </w:rPr>
       </w:pPr>
-      <w:bookmarkStart w:id="54" w:name="_Toc26124821"/>
+      <w:bookmarkStart w:id="54" w:name="_Toc26124822"/>
       <w:r>
         <w:rPr>
           <w:rFonts w:eastAsia="SimSun"/>
         </w:rPr>
-        <w:t>Temperature sensor</w:t>
+        <w:t>Adjustable Alert Intervals</w:t>
       </w:r>
       <w:bookmarkEnd w:id="54"/>
     </w:p>
@@ -22410,23 +22431,20 @@
         <w:jc w:val="both"/>
       </w:pPr>
       <w:r>
-        <w:t>A temperature sensor connected to the Arduino would be a possible source for future work. This number could then be reported along with the alert message.</w:t>
+        <w:t xml:space="preserve">An adjustable alert interval is another future improvement that could be made.  Ideally this would use the temperature sensor from the previous section to adjust the alert interval based upon the temperature inside the vehicle.  This would </w:t>
+      </w:r>
+      <w:r>
+        <w:t>provide an earlier alert when the temperature reaches more dangerous levels.</w:t>
       </w:r>
     </w:p>
     <w:p>
       <w:pPr>
         <w:pStyle w:val="Heading2"/>
         <w:jc w:val="both"/>
-        <w:rPr>
-          <w:rFonts w:eastAsia="SimSun"/>
-        </w:rPr>
-      </w:pPr>
-      <w:bookmarkStart w:id="55" w:name="_Toc26124822"/>
-      <w:r>
-        <w:rPr>
-          <w:rFonts w:eastAsia="SimSun"/>
-        </w:rPr>
-        <w:t>Adjustable Alert Intervals</w:t>
+      </w:pPr>
+      <w:bookmarkStart w:id="55" w:name="_Toc26124823"/>
+      <w:r>
+        <w:t>Additional Sensors</w:t>
       </w:r>
       <w:bookmarkEnd w:id="55"/>
     </w:p>
@@ -22436,20 +22454,21 @@
         <w:jc w:val="both"/>
       </w:pPr>
       <w:r>
-        <w:t xml:space="preserve">An adjustable alert interval is another future improvement that could be made.  Ideally this would use the temperature sensor from the previous section to adjust the alert interval based upon the temperature inside the vehicle.  This would </w:t>
-      </w:r>
-      <w:r>
-        <w:t>provide an earlier alert when the temperature reaches more dangerous levels.</w:t>
+        <w:t>Additional (preferably plug-and-play) sensors would improve the system, as they would allow for the monitoring of multiple children or even multiple adults.  For instance, if an adult is in the passenger seat</w:t>
+      </w:r>
+      <w:r>
+        <w:t xml:space="preserve"> but the driver is not present (if the vehicle were getting refueled, for example), then there would be no need to send an alert.  This would likely require code in the firmware to measure the amount of weight on the sensors and some threshold weight level that determines if the person is a child or an adult.</w:t>
       </w:r>
     </w:p>
     <w:p>
       <w:pPr>
-        <w:pStyle w:val="Heading2"/>
+        <w:pStyle w:val="Heading1"/>
         <w:jc w:val="both"/>
       </w:pPr>
-      <w:bookmarkStart w:id="56" w:name="_Toc26124823"/>
-      <w:r>
-        <w:t>Additional Sensors</w:t>
+      <w:bookmarkStart w:id="56" w:name="_Toc26124824"/>
+      <w:r>
+        <w:lastRenderedPageBreak/>
+        <w:t>Problems and Difficulties</w:t>
       </w:r>
       <w:bookmarkEnd w:id="56"/>
     </w:p>
@@ -22459,104 +22478,80 @@
         <w:jc w:val="both"/>
       </w:pPr>
       <w:r>
-        <w:t>Additional (preferably plug-and-play) sensors would improve the system, as they would allow for the monitoring of multiple children or even multiple adults.  For instance, if an adult is in the passenger seat</w:t>
-      </w:r>
-      <w:r>
-        <w:t xml:space="preserve"> but the driver is not present (if the vehicle were getting refueled, for example), then there would be no need to send an alert.  This would likely require code in the firmware to measure the amount of weight on the sensors and some threshold weight level that determines if the person is a child or an adult.</w:t>
+        <w:t xml:space="preserve">During the implementation of the child alert monitoring system, many difficulties were encountered, especially </w:t>
+      </w:r>
+      <w:r>
+        <w:t>in regard to</w:t>
+      </w:r>
+      <w:r>
+        <w:t xml:space="preserve"> hardware integration.  </w:t>
+      </w:r>
+      <w:r>
+        <w:t xml:space="preserve">One of the most common causes of problems was due to poor documentation of hardware components, including the strain gauges and Arduino.  </w:t>
+      </w:r>
+      <w:r>
+        <w:t>While the solutions to these problems were generally extremely simple, the process of finding hardware problems was very time-consuming.</w:t>
       </w:r>
     </w:p>
     <w:p>
       <w:pPr>
+        <w:ind w:firstLine="288"/>
+        <w:jc w:val="both"/>
+      </w:pPr>
+      <w:r>
+        <w:t xml:space="preserve">The initial difficulty with the hardware was with deprecated software.  The Arduino </w:t>
+      </w:r>
+      <w:r>
+        <w:t>Wi-Fi</w:t>
+      </w:r>
+      <w:r>
+        <w:t xml:space="preserve"> library had changed fairly recently, adding a wrapper layer called </w:t>
+      </w:r>
+      <w:proofErr w:type="spellStart"/>
+      <w:r>
+        <w:t>wifiNina</w:t>
+      </w:r>
+      <w:proofErr w:type="spellEnd"/>
+      <w:r>
+        <w:t xml:space="preserve"> around the previous </w:t>
+      </w:r>
+      <w:proofErr w:type="spellStart"/>
+      <w:r>
+        <w:t>wifi</w:t>
+      </w:r>
+      <w:proofErr w:type="spellEnd"/>
+      <w:r>
+        <w:t xml:space="preserve"> library.  </w:t>
+      </w:r>
+      <w:r>
+        <w:t>This change was not particularly well-documented, requiring fairly extensive research and debugging to find the problem, which was fixed by adding a single library and include file, then slightly altering a function call.</w:t>
+      </w:r>
+    </w:p>
+    <w:p>
+      <w:pPr>
+        <w:ind w:firstLine="288"/>
+        <w:jc w:val="both"/>
+      </w:pPr>
+      <w:r>
+        <w:t>The strain gauges used for this project had little to no documentation available, while the HX711 chip had a small datasheet that was somewhat lacking in detail.  The strain gauge had to be connected in a very specific manner to function properly. Initially, the connection between the white and black wires and the HX711 was reversed, causing incorrect readings from the sensors.  This was corrected by close examination of the wiring diagram for the Wheatstone bridge and the HX</w:t>
+      </w:r>
+      <w:r>
+        <w:t xml:space="preserve">711 datasheet and moving the wires to different pins </w:t>
+      </w:r>
+      <w:r>
+        <w:t>as necessary.</w:t>
+      </w:r>
+    </w:p>
+    <w:p>
+      <w:pPr>
         <w:pStyle w:val="Heading1"/>
         <w:jc w:val="both"/>
       </w:pPr>
-      <w:bookmarkStart w:id="57" w:name="_Toc26124824"/>
-      <w:r>
-        <w:lastRenderedPageBreak/>
-        <w:t>Problems and Difficulties</w:t>
+      <w:bookmarkStart w:id="57" w:name="_Toc26124825"/>
+      <w:r>
+        <w:t>Conclusion</w:t>
       </w:r>
       <w:bookmarkEnd w:id="57"/>
-    </w:p>
-    <w:p>
-      <w:pPr>
-        <w:ind w:firstLine="288"/>
-        <w:jc w:val="both"/>
-      </w:pPr>
-      <w:r>
-        <w:t xml:space="preserve">During the implementation of the child alert monitoring system, many difficulties were encountered, especially </w:t>
-      </w:r>
-      <w:r>
-        <w:t>in regard to</w:t>
-      </w:r>
-      <w:r>
-        <w:t xml:space="preserve"> hardware integration.  </w:t>
-      </w:r>
-      <w:r>
-        <w:t xml:space="preserve">One of the most common causes of problems was due to poor documentation of hardware components, including the strain gauges and Arduino.  </w:t>
-      </w:r>
-      <w:r>
-        <w:t>While the solutions to these problems were generally extremely simple, the process of finding hardware problems was very time-consuming.</w:t>
-      </w:r>
-    </w:p>
-    <w:p>
-      <w:pPr>
-        <w:ind w:firstLine="288"/>
-        <w:jc w:val="both"/>
-      </w:pPr>
-      <w:r>
-        <w:t xml:space="preserve">The initial difficulty with the hardware was with deprecated software.  The Arduino </w:t>
-      </w:r>
-      <w:r>
-        <w:t>Wi-Fi</w:t>
-      </w:r>
-      <w:r>
-        <w:t xml:space="preserve"> library had changed fairly recently, adding a wrapper layer called </w:t>
-      </w:r>
-      <w:proofErr w:type="spellStart"/>
-      <w:r>
-        <w:t>wifiNina</w:t>
-      </w:r>
-      <w:proofErr w:type="spellEnd"/>
-      <w:r>
-        <w:t xml:space="preserve"> around the previous </w:t>
-      </w:r>
-      <w:proofErr w:type="spellStart"/>
-      <w:r>
-        <w:t>wifi</w:t>
-      </w:r>
-      <w:proofErr w:type="spellEnd"/>
-      <w:r>
-        <w:t xml:space="preserve"> library.  </w:t>
-      </w:r>
-      <w:r>
-        <w:t>This change was not particularly well-documented, requiring fairly extensive research and debugging to find the problem, which was fixed by adding a single library and include file, then slightly altering a function call.</w:t>
-      </w:r>
-    </w:p>
-    <w:p>
-      <w:pPr>
-        <w:ind w:firstLine="288"/>
-        <w:jc w:val="both"/>
-      </w:pPr>
-      <w:r>
-        <w:t>The strain gauges used for this project had little to no documentation available, while the HX711 chip had a small datasheet that was somewhat lacking in detail.  The strain gauge had to be connected in a very specific manner to function properly. Initially, the connection between the white and black wires and the HX711 was reversed, causing incorrect readings from the sensors.  This was corrected by close examination of the wiring diagram for the Wheatstone bridge and the HX</w:t>
-      </w:r>
-      <w:r>
-        <w:t xml:space="preserve">711 datasheet and moving the wires to different pins </w:t>
-      </w:r>
-      <w:r>
-        <w:t>as necessary.</w:t>
-      </w:r>
-    </w:p>
-    <w:p>
-      <w:pPr>
-        <w:pStyle w:val="Heading1"/>
-        <w:jc w:val="both"/>
-      </w:pPr>
-      <w:bookmarkStart w:id="58" w:name="_Toc26124825"/>
-      <w:r>
-        <w:t>Conclusion</w:t>
-      </w:r>
-      <w:bookmarkEnd w:id="58"/>
     </w:p>
     <w:p>
       <w:pPr>
@@ -23055,12 +23050,9 @@
           <w:numId w:val="0"/>
         </w:numPr>
         <w:ind w:left="360" w:hanging="360"/>
-        <w:sectPr>
-          <w:type w:val="continuous"/>
-          <w:pgSz w:w="12240" w:h="15840"/>
-          <w:pgMar w:top="1080" w:right="907" w:bottom="1440" w:left="907" w:header="720" w:footer="720" w:gutter="0"/>
-          <w:cols w:num="2" w:space="360"/>
-        </w:sectPr>
+        <w:rPr>
+          <w:rStyle w:val="Hyperlink"/>
+        </w:rPr>
       </w:pPr>
       <w:r>
         <w:t>[19]</w:t>
@@ -23085,6 +23077,72 @@
           <w:t>https://electronics.stackexchange.com/questions/199487/connect-hx711-to-a-three-wire-load-cell</w:t>
         </w:r>
       </w:hyperlink>
+    </w:p>
+    <w:p>
+      <w:pPr>
+        <w:pStyle w:val="references"/>
+        <w:numPr>
+          <w:ilvl w:val="0"/>
+          <w:numId w:val="0"/>
+        </w:numPr>
+        <w:ind w:left="360" w:hanging="360"/>
+        <w:rPr>
+          <w:rStyle w:val="Hyperlink"/>
+        </w:rPr>
+      </w:pPr>
+    </w:p>
+    <w:p>
+      <w:pPr>
+        <w:pStyle w:val="references"/>
+        <w:numPr>
+          <w:ilvl w:val="0"/>
+          <w:numId w:val="0"/>
+        </w:numPr>
+        <w:ind w:left="360" w:hanging="360"/>
+        <w:rPr>
+          <w:rStyle w:val="Hyperlink"/>
+        </w:rPr>
+      </w:pPr>
+    </w:p>
+    <w:p>
+      <w:pPr>
+        <w:pStyle w:val="Heading1"/>
+        <w:jc w:val="left"/>
+      </w:pPr>
+      <w:r>
+        <w:t>Extra Work</w:t>
+      </w:r>
+    </w:p>
+    <w:p>
+      <w:pPr>
+        <w:jc w:val="left"/>
+      </w:pPr>
+      <w:r>
+        <w:t xml:space="preserve">[SYSPERF002] The system shall alert a user for a second time with a 3 or 4 minute delay if no action is taken after the first alert. </w:t>
+      </w:r>
+    </w:p>
+    <w:p>
+      <w:pPr>
+        <w:ind w:firstLine="720"/>
+        <w:jc w:val="left"/>
+      </w:pPr>
+      <w:r>
+        <w:t>The last performance requirement above (SYSPERF002) was added as additional work once the project was completed.  This requirement was designed to address a situation where the parent or guardian does not respond to the child alert quickly and the child is left in the vehicle for longer than 3-4 minutes.  This requirement was added to the system by continuing to monitor the embedded system after the initial alert and monitoring the child seat to see if it has been removed from the seat.  If the child is still in the seat after the allotted time, it sends another alert to the parent or guardian.</w:t>
+      </w:r>
+      <w:bookmarkStart w:id="58" w:name="_GoBack"/>
+      <w:bookmarkEnd w:id="58"/>
+    </w:p>
+    <w:p/>
+    <w:p>
+      <w:pPr>
+        <w:jc w:val="left"/>
+        <w:sectPr>
+          <w:type w:val="continuous"/>
+          <w:pgSz w:w="12240" w:h="15840"/>
+          <w:pgMar w:top="1080" w:right="907" w:bottom="1440" w:left="907" w:header="720" w:footer="720" w:gutter="0"/>
+          <w:cols w:num="2" w:space="360"/>
+        </w:sectPr>
+      </w:pPr>
     </w:p>
     <w:p>
       <w:pPr>
@@ -23181,7 +23239,7 @@
           <w:rPr>
             <w:noProof/>
           </w:rPr>
-          <w:t>1</w:t>
+          <w:t>10</w:t>
         </w:r>
         <w:r>
           <w:rPr>
@@ -29172,7 +29230,7 @@
 </file>
 
 <file path=customXml/itemProps1.xml><?xml version="1.0" encoding="utf-8"?>
-<ds:datastoreItem xmlns:ds="http://schemas.openxmlformats.org/officeDocument/2006/customXml" ds:itemID="{2D641457-73F8-40D1-B5E5-9820654C64ED}">
+<ds:datastoreItem xmlns:ds="http://schemas.openxmlformats.org/officeDocument/2006/customXml" ds:itemID="{87369F52-93F8-4D1C-8356-B741AFACD9A0}">
   <ds:schemaRefs>
     <ds:schemaRef ds:uri="http://schemas.openxmlformats.org/officeDocument/2006/bibliography"/>
   </ds:schemaRefs>

</xml_diff>